<commit_message>
Minor comments after reviewing UC document (Seals)
</commit_message>
<xml_diff>
--- a/Use Case Descriptions/Use_Case_seals_Draft2_23Oct2017.docx
+++ b/Use Case Descriptions/Use_Case_seals_Draft2_23Oct2017.docx
@@ -1,6 +1,6 @@
 
 <file path=word/document.xml><?xml version="1.0" encoding="utf-8"?>
-<w:document xmlns:wpc="http://schemas.microsoft.com/office/word/2010/wordprocessingCanvas" xmlns:mo="http://schemas.microsoft.com/office/mac/office/2008/main" xmlns:mc="http://schemas.openxmlformats.org/markup-compatibility/2006" xmlns:mv="urn:schemas-microsoft-com:mac:vml" xmlns:o="urn:schemas-microsoft-com:office:office" xmlns:r="http://schemas.openxmlformats.org/officeDocument/2006/relationships" xmlns:m="http://schemas.openxmlformats.org/officeDocument/2006/math" xmlns:v="urn:schemas-microsoft-com:vml" xmlns:wp14="http://schemas.microsoft.com/office/word/2010/wordprocessingDrawing" xmlns:wp="http://schemas.openxmlformats.org/drawingml/2006/wordprocessingDrawing" xmlns:w10="urn:schemas-microsoft-com:office:word" xmlns:w="http://schemas.openxmlformats.org/wordprocessingml/2006/main" xmlns:w14="http://schemas.microsoft.com/office/word/2010/wordml" xmlns:w15="http://schemas.microsoft.com/office/word/2012/wordml" xmlns:wpg="http://schemas.microsoft.com/office/word/2010/wordprocessingGroup" xmlns:wpi="http://schemas.microsoft.com/office/word/2010/wordprocessingInk" xmlns:wne="http://schemas.microsoft.com/office/word/2006/wordml" xmlns:wps="http://schemas.microsoft.com/office/word/2010/wordprocessingShape" mc:Ignorable="w14 w15 wp14">
+<w:document xmlns:wpc="http://schemas.microsoft.com/office/word/2010/wordprocessingCanvas" xmlns:mo="http://schemas.microsoft.com/office/mac/office/2008/main" xmlns:mc="http://schemas.openxmlformats.org/markup-compatibility/2006" xmlns:mv="urn:schemas-microsoft-com:mac:vml" xmlns:o="urn:schemas-microsoft-com:office:office" xmlns:r="http://schemas.openxmlformats.org/officeDocument/2006/relationships" xmlns:m="http://schemas.openxmlformats.org/officeDocument/2006/math" xmlns:v="urn:schemas-microsoft-com:vml" xmlns:wp14="http://schemas.microsoft.com/office/word/2010/wordprocessingDrawing" xmlns:wp="http://schemas.openxmlformats.org/drawingml/2006/wordprocessingDrawing" xmlns:w10="urn:schemas-microsoft-com:office:word" xmlns:w="http://schemas.openxmlformats.org/wordprocessingml/2006/main" xmlns:w14="http://schemas.microsoft.com/office/word/2010/wordml" xmlns:wpg="http://schemas.microsoft.com/office/word/2010/wordprocessingGroup" xmlns:wpi="http://schemas.microsoft.com/office/word/2010/wordprocessingInk" xmlns:wne="http://schemas.microsoft.com/office/word/2006/wordml" xmlns:wps="http://schemas.microsoft.com/office/word/2010/wordprocessingShape" mc:Ignorable="w14 wp14">
   <w:body>
     <w:p>
       <w:pPr>
@@ -353,7 +353,29 @@
           <w:rFonts w:asciiTheme="minorHAnsi" w:hAnsiTheme="minorHAnsi" w:cstheme="minorHAnsi"/>
           <w:color w:val="auto"/>
         </w:rPr>
-        <w:t>Sub-meter resolution commercial satellite imagery (particularly WV-3)</w:t>
+        <w:t xml:space="preserve">Sub-meter resolution commercial satellite imagery (particularly </w:t>
+      </w:r>
+      <w:commentRangeStart w:id="2"/>
+      <w:r>
+        <w:rPr>
+          <w:rFonts w:asciiTheme="minorHAnsi" w:hAnsiTheme="minorHAnsi" w:cstheme="minorHAnsi"/>
+          <w:color w:val="auto"/>
+        </w:rPr>
+        <w:t>WV-3</w:t>
+      </w:r>
+      <w:commentRangeEnd w:id="2"/>
+      <w:r>
+        <w:rPr>
+          <w:rStyle w:val="CommentReference"/>
+        </w:rPr>
+        <w:commentReference w:id="2"/>
+      </w:r>
+      <w:r>
+        <w:rPr>
+          <w:rFonts w:asciiTheme="minorHAnsi" w:hAnsiTheme="minorHAnsi" w:cstheme="minorHAnsi"/>
+          <w:color w:val="auto"/>
+        </w:rPr>
+        <w:t>)</w:t>
       </w:r>
       <w:r>
         <w:rPr>
@@ -928,8 +950,6 @@
           <w:color w:val="auto"/>
         </w:rPr>
       </w:pPr>
-      <w:bookmarkStart w:id="2" w:name="_GoBack"/>
-      <w:bookmarkEnd w:id="2"/>
     </w:p>
     <w:p>
       <w:pPr>
@@ -1084,7 +1104,7 @@
           <w:rFonts w:asciiTheme="minorHAnsi" w:hAnsiTheme="minorHAnsi" w:cstheme="minorHAnsi"/>
           <w:color w:val="auto"/>
         </w:rPr>
-        <w:t xml:space="preserve">: 1) crabeater seal (‘crabeater’); 2) Weddell </w:t>
+        <w:t>: 1) crabeater seal (‘crabeater’); 2) Weddell seal (‘</w:t>
       </w:r>
       <w:proofErr w:type="spellStart"/>
       <w:r>
@@ -1092,7 +1112,7 @@
           <w:rFonts w:asciiTheme="minorHAnsi" w:hAnsiTheme="minorHAnsi" w:cstheme="minorHAnsi"/>
           <w:color w:val="auto"/>
         </w:rPr>
-        <w:t>seal</w:t>
+        <w:t>weddell</w:t>
       </w:r>
       <w:proofErr w:type="spellEnd"/>
       <w:r>
@@ -1100,39 +1120,7 @@
           <w:rFonts w:asciiTheme="minorHAnsi" w:hAnsiTheme="minorHAnsi" w:cstheme="minorHAnsi"/>
           <w:color w:val="auto"/>
         </w:rPr>
-        <w:t xml:space="preserve"> (‘</w:t>
-      </w:r>
-      <w:proofErr w:type="spellStart"/>
-      <w:r>
-        <w:rPr>
-          <w:rFonts w:asciiTheme="minorHAnsi" w:hAnsiTheme="minorHAnsi" w:cstheme="minorHAnsi"/>
-          <w:color w:val="auto"/>
-        </w:rPr>
-        <w:t>weddell</w:t>
-      </w:r>
-      <w:proofErr w:type="spellEnd"/>
-      <w:r>
-        <w:rPr>
-          <w:rFonts w:asciiTheme="minorHAnsi" w:hAnsiTheme="minorHAnsi" w:cstheme="minorHAnsi"/>
-          <w:color w:val="auto"/>
-        </w:rPr>
-        <w:t xml:space="preserve">’); 3) empty pack-ice (‘pack-ice’); 4) </w:t>
-      </w:r>
-      <w:proofErr w:type="gramStart"/>
-      <w:r>
-        <w:rPr>
-          <w:rFonts w:asciiTheme="minorHAnsi" w:hAnsiTheme="minorHAnsi" w:cstheme="minorHAnsi"/>
-          <w:color w:val="auto"/>
-        </w:rPr>
-        <w:t>other</w:t>
-      </w:r>
-      <w:proofErr w:type="gramEnd"/>
-      <w:r>
-        <w:rPr>
-          <w:rFonts w:asciiTheme="minorHAnsi" w:hAnsiTheme="minorHAnsi" w:cstheme="minorHAnsi"/>
-          <w:color w:val="auto"/>
-        </w:rPr>
-        <w:t xml:space="preserve"> empty substrate (‘other’); and 5) emperor penguin (‘emperor’). </w:t>
+        <w:t xml:space="preserve">’); 3) empty pack-ice (‘pack-ice’); 4) other empty substrate (‘other’); and 5) emperor penguin (‘emperor’). </w:t>
       </w:r>
       <w:r>
         <w:rPr>
@@ -1261,7 +1249,7 @@
           <w:rFonts w:asciiTheme="minorHAnsi" w:hAnsiTheme="minorHAnsi" w:cstheme="minorHAnsi"/>
           <w:color w:val="auto"/>
         </w:rPr>
-        <w:t xml:space="preserve"> into </w:t>
+        <w:t xml:space="preserve"> into ‘</w:t>
       </w:r>
       <w:proofErr w:type="gramStart"/>
       <w:r>
@@ -1269,7 +1257,7 @@
           <w:rFonts w:asciiTheme="minorHAnsi" w:hAnsiTheme="minorHAnsi" w:cstheme="minorHAnsi"/>
           <w:color w:val="auto"/>
         </w:rPr>
-        <w:t>‘.tfrecord</w:t>
+        <w:t>.tfrecord’</w:t>
       </w:r>
       <w:proofErr w:type="gramEnd"/>
       <w:r>
@@ -1277,7 +1265,7 @@
           <w:rFonts w:asciiTheme="minorHAnsi" w:hAnsiTheme="minorHAnsi" w:cstheme="minorHAnsi"/>
           <w:color w:val="auto"/>
         </w:rPr>
-        <w:t xml:space="preserve">’ </w:t>
+        <w:t xml:space="preserve"> </w:t>
       </w:r>
       <w:r>
         <w:rPr>
@@ -1307,13 +1295,23 @@
           <w:color w:val="auto"/>
         </w:rPr>
       </w:pPr>
-      <w:r>
-        <w:rPr>
-          <w:rFonts w:asciiTheme="minorHAnsi" w:hAnsiTheme="minorHAnsi" w:cstheme="minorHAnsi"/>
-          <w:b/>
-          <w:color w:val="auto"/>
-        </w:rPr>
-        <w:t>b and c</w:t>
+      <w:proofErr w:type="gramStart"/>
+      <w:r>
+        <w:rPr>
+          <w:rFonts w:asciiTheme="minorHAnsi" w:hAnsiTheme="minorHAnsi" w:cstheme="minorHAnsi"/>
+          <w:b/>
+          <w:color w:val="auto"/>
+        </w:rPr>
+        <w:t>b</w:t>
+      </w:r>
+      <w:proofErr w:type="gramEnd"/>
+      <w:r>
+        <w:rPr>
+          <w:rFonts w:asciiTheme="minorHAnsi" w:hAnsiTheme="minorHAnsi" w:cstheme="minorHAnsi"/>
+          <w:b/>
+          <w:color w:val="auto"/>
+        </w:rPr>
+        <w:t xml:space="preserve"> and c</w:t>
       </w:r>
       <w:r>
         <w:rPr>
@@ -1400,23 +1398,7 @@
           <w:rFonts w:asciiTheme="minorHAnsi" w:hAnsiTheme="minorHAnsi" w:cstheme="minorHAnsi"/>
           <w:color w:val="auto"/>
         </w:rPr>
-        <w:t>hyperparameters (</w:t>
-      </w:r>
-      <w:proofErr w:type="gramStart"/>
-      <w:r>
-        <w:rPr>
-          <w:rFonts w:asciiTheme="minorHAnsi" w:hAnsiTheme="minorHAnsi" w:cstheme="minorHAnsi"/>
-          <w:color w:val="auto"/>
-        </w:rPr>
-        <w:t>similar to</w:t>
-      </w:r>
-      <w:proofErr w:type="gramEnd"/>
-      <w:r>
-        <w:rPr>
-          <w:rFonts w:asciiTheme="minorHAnsi" w:hAnsiTheme="minorHAnsi" w:cstheme="minorHAnsi"/>
-          <w:color w:val="auto"/>
-        </w:rPr>
-        <w:t xml:space="preserve"> a grid search). Use the validation set to set apart combinations that obtain highest performance (i.e. accuracy, precision and recall). Save best model for next stages and record perfo</w:t>
+        <w:t>hyperparameters (similar to a grid search). Use the validation set to set apart combinations that obtain highest performance (i.e. accuracy, precision and recall). Save best model for next stages and record perfo</w:t>
       </w:r>
       <w:r>
         <w:rPr>
@@ -1541,20 +1523,13 @@
           <w:color w:val="auto"/>
         </w:rPr>
       </w:pPr>
-      <w:r>
-        <w:rPr>
-          <w:rFonts w:asciiTheme="minorHAnsi" w:hAnsiTheme="minorHAnsi" w:cstheme="minorHAnsi"/>
-          <w:color w:val="auto"/>
-        </w:rPr>
-        <w:t xml:space="preserve">create_tfrecord.py (compresses processed images into </w:t>
-      </w:r>
       <w:proofErr w:type="gramStart"/>
       <w:r>
         <w:rPr>
           <w:rFonts w:asciiTheme="minorHAnsi" w:hAnsiTheme="minorHAnsi" w:cstheme="minorHAnsi"/>
           <w:color w:val="auto"/>
         </w:rPr>
-        <w:t>‘.tfrecord</w:t>
+        <w:t>create</w:t>
       </w:r>
       <w:proofErr w:type="gramEnd"/>
       <w:r>
@@ -1562,7 +1537,7 @@
           <w:rFonts w:asciiTheme="minorHAnsi" w:hAnsiTheme="minorHAnsi" w:cstheme="minorHAnsi"/>
           <w:color w:val="auto"/>
         </w:rPr>
-        <w:t>’ for training)</w:t>
+        <w:t>_tfrecord.py (compresses processed images into ‘.tfrecord’ for training)</w:t>
       </w:r>
     </w:p>
     <w:p>
@@ -1806,23 +1781,23 @@
         <w:t>[</w:t>
       </w:r>
       <w:proofErr w:type="spellStart"/>
-      <w:r>
-        <w:rPr>
-          <w:rFonts w:asciiTheme="minorHAnsi" w:hAnsiTheme="minorHAnsi" w:cstheme="minorHAnsi"/>
-          <w:color w:val="auto"/>
-        </w:rPr>
-        <w:t>seals_</w:t>
-      </w:r>
       <w:proofErr w:type="gramStart"/>
       <w:r>
         <w:rPr>
           <w:rFonts w:asciiTheme="minorHAnsi" w:hAnsiTheme="minorHAnsi" w:cstheme="minorHAnsi"/>
           <w:color w:val="auto"/>
         </w:rPr>
-        <w:t>training.tfrecord</w:t>
+        <w:t>seals</w:t>
+      </w:r>
+      <w:proofErr w:type="gramEnd"/>
+      <w:r>
+        <w:rPr>
+          <w:rFonts w:asciiTheme="minorHAnsi" w:hAnsiTheme="minorHAnsi" w:cstheme="minorHAnsi"/>
+          <w:color w:val="auto"/>
+        </w:rPr>
+        <w:t>_training.tfrecord</w:t>
       </w:r>
       <w:proofErr w:type="spellEnd"/>
-      <w:proofErr w:type="gramEnd"/>
       <w:r>
         <w:rPr>
           <w:rFonts w:asciiTheme="minorHAnsi" w:hAnsiTheme="minorHAnsi" w:cstheme="minorHAnsi"/>
@@ -1876,23 +1851,23 @@
         </w:rPr>
       </w:pPr>
       <w:proofErr w:type="spellStart"/>
-      <w:r>
-        <w:rPr>
-          <w:rFonts w:asciiTheme="minorHAnsi" w:hAnsiTheme="minorHAnsi" w:cstheme="minorHAnsi"/>
-          <w:color w:val="auto"/>
-        </w:rPr>
-        <w:t>seals_</w:t>
-      </w:r>
       <w:proofErr w:type="gramStart"/>
       <w:r>
         <w:rPr>
           <w:rFonts w:asciiTheme="minorHAnsi" w:hAnsiTheme="minorHAnsi" w:cstheme="minorHAnsi"/>
           <w:color w:val="auto"/>
         </w:rPr>
-        <w:t>model.pb</w:t>
+        <w:t>seals</w:t>
+      </w:r>
+      <w:proofErr w:type="gramEnd"/>
+      <w:r>
+        <w:rPr>
+          <w:rFonts w:asciiTheme="minorHAnsi" w:hAnsiTheme="minorHAnsi" w:cstheme="minorHAnsi"/>
+          <w:color w:val="auto"/>
+        </w:rPr>
+        <w:t>_model.pb</w:t>
       </w:r>
       <w:proofErr w:type="spellEnd"/>
-      <w:proofErr w:type="gramEnd"/>
       <w:r>
         <w:rPr>
           <w:rFonts w:asciiTheme="minorHAnsi" w:hAnsiTheme="minorHAnsi" w:cstheme="minorHAnsi"/>
@@ -2019,15 +1994,7 @@
           <w:color w:val="auto"/>
         </w:rPr>
         <w:lastRenderedPageBreak/>
-        <w:t>Stage</w:t>
-      </w:r>
-      <w:r>
-        <w:rPr>
-          <w:rFonts w:asciiTheme="minorHAnsi" w:hAnsiTheme="minorHAnsi" w:cstheme="minorHAnsi"/>
-          <w:b/>
-          <w:color w:val="auto"/>
-        </w:rPr>
-        <w:t xml:space="preserve"> 1b</w:t>
+        <w:t>Stage 1b</w:t>
       </w:r>
       <w:r>
         <w:rPr>
@@ -2095,23 +2062,7 @@
           <w:rFonts w:asciiTheme="minorHAnsi" w:hAnsiTheme="minorHAnsi" w:cstheme="minorHAnsi"/>
           <w:color w:val="auto"/>
         </w:rPr>
-        <w:t xml:space="preserve">Train a new CNN to count seals inside seal haul outs, </w:t>
-      </w:r>
-      <w:proofErr w:type="gramStart"/>
-      <w:r>
-        <w:rPr>
-          <w:rFonts w:asciiTheme="minorHAnsi" w:hAnsiTheme="minorHAnsi" w:cstheme="minorHAnsi"/>
-          <w:color w:val="auto"/>
-        </w:rPr>
-        <w:t>similar to</w:t>
-      </w:r>
-      <w:proofErr w:type="gramEnd"/>
-      <w:r>
-        <w:rPr>
-          <w:rFonts w:asciiTheme="minorHAnsi" w:hAnsiTheme="minorHAnsi" w:cstheme="minorHAnsi"/>
-          <w:color w:val="auto"/>
-        </w:rPr>
-        <w:t xml:space="preserve"> </w:t>
+        <w:t xml:space="preserve">Train a new CNN to count seals inside seal haul outs, similar to </w:t>
       </w:r>
       <w:r>
         <w:rPr>
@@ -2338,6 +2289,7 @@
           <w:color w:val="auto"/>
         </w:rPr>
       </w:pPr>
+      <w:commentRangeStart w:id="3"/>
       <w:r>
         <w:rPr>
           <w:rFonts w:asciiTheme="minorHAnsi" w:hAnsiTheme="minorHAnsi" w:cstheme="minorHAnsi"/>
@@ -2351,7 +2303,21 @@
           <w:rFonts w:asciiTheme="minorHAnsi" w:hAnsiTheme="minorHAnsi" w:cstheme="minorHAnsi"/>
           <w:color w:val="auto"/>
         </w:rPr>
-        <w:t xml:space="preserve">: </w:t>
+        <w:t>:</w:t>
+      </w:r>
+      <w:commentRangeEnd w:id="3"/>
+      <w:r>
+        <w:rPr>
+          <w:rStyle w:val="CommentReference"/>
+        </w:rPr>
+        <w:commentReference w:id="3"/>
+      </w:r>
+      <w:r>
+        <w:rPr>
+          <w:rFonts w:asciiTheme="minorHAnsi" w:hAnsiTheme="minorHAnsi" w:cstheme="minorHAnsi"/>
+          <w:color w:val="auto"/>
+        </w:rPr>
+        <w:t xml:space="preserve"> </w:t>
       </w:r>
       <w:r>
         <w:rPr>
@@ -2483,37 +2449,14 @@
           <w:rFonts w:asciiTheme="minorHAnsi" w:hAnsiTheme="minorHAnsi" w:cstheme="minorHAnsi"/>
           <w:color w:val="auto"/>
         </w:rPr>
-        <w:t xml:space="preserve">For our application, we want 299 x 299 pixels to be 100m x 100m, and we would want to </w:t>
-      </w:r>
-      <w:proofErr w:type="gramStart"/>
-      <w:r>
-        <w:rPr>
-          <w:rFonts w:asciiTheme="minorHAnsi" w:hAnsiTheme="minorHAnsi" w:cstheme="minorHAnsi"/>
-          <w:color w:val="auto"/>
-        </w:rPr>
-        <w:t>subsampled</w:t>
-      </w:r>
-      <w:proofErr w:type="gramEnd"/>
-      <w:r>
-        <w:rPr>
-          <w:rFonts w:asciiTheme="minorHAnsi" w:hAnsiTheme="minorHAnsi" w:cstheme="minorHAnsi"/>
-          <w:color w:val="auto"/>
-        </w:rPr>
-        <w:t xml:space="preserve"> to a 100m/299 = 0.334 cm grid, but the script should take in desired resolution as an input. Note that the resampling will depend on the off-nadir angle of the original image and so we will need to extract that metadata from the image file or input that as a parameter. </w:t>
-      </w:r>
-      <w:r>
-        <w:rPr>
-          <w:rFonts w:asciiTheme="minorHAnsi" w:hAnsiTheme="minorHAnsi" w:cstheme="minorHAnsi"/>
-          <w:color w:val="auto"/>
-        </w:rPr>
-        <w:t>(We will</w:t>
-      </w:r>
-      <w:r>
-        <w:rPr>
-          <w:rFonts w:asciiTheme="minorHAnsi" w:hAnsiTheme="minorHAnsi" w:cstheme="minorHAnsi"/>
-          <w:color w:val="auto"/>
-        </w:rPr>
-        <w:t xml:space="preserve"> create a </w:t>
+        <w:t xml:space="preserve">For our application, we want 299 x 299 pixels to be 100m x 100m, and we would want to subsampled to a 100m/299 = 0.334 cm grid, but the script should take in desired resolution as an input. Note that the resampling will depend on the off-nadir angle of the original image and so we will need to extract that metadata from the image file or input that as a parameter. </w:t>
+      </w:r>
+      <w:r>
+        <w:rPr>
+          <w:rFonts w:asciiTheme="minorHAnsi" w:hAnsiTheme="minorHAnsi" w:cstheme="minorHAnsi"/>
+          <w:color w:val="auto"/>
+        </w:rPr>
+        <w:t xml:space="preserve">(We will create a </w:t>
       </w:r>
       <w:proofErr w:type="spellStart"/>
       <w:r>
@@ -2543,28 +2486,7 @@
           <w:rFonts w:asciiTheme="minorHAnsi" w:hAnsiTheme="minorHAnsi" w:cstheme="minorHAnsi"/>
           <w:color w:val="auto"/>
         </w:rPr>
-        <w:t xml:space="preserve"> and covariates</w:t>
-      </w:r>
-      <w:r>
-        <w:rPr>
-          <w:rFonts w:asciiTheme="minorHAnsi" w:hAnsiTheme="minorHAnsi" w:cstheme="minorHAnsi"/>
-          <w:color w:val="auto"/>
-        </w:rPr>
-        <w:t xml:space="preserve"> but this may reside outside the core pipeline</w:t>
-      </w:r>
-      <w:r>
-        <w:rPr>
-          <w:rFonts w:asciiTheme="minorHAnsi" w:hAnsiTheme="minorHAnsi" w:cstheme="minorHAnsi"/>
-          <w:color w:val="auto"/>
-        </w:rPr>
-        <w:t>.</w:t>
-      </w:r>
-      <w:r>
-        <w:rPr>
-          <w:rFonts w:asciiTheme="minorHAnsi" w:hAnsiTheme="minorHAnsi" w:cstheme="minorHAnsi"/>
-          <w:color w:val="auto"/>
-        </w:rPr>
-        <w:t>)</w:t>
+        <w:t xml:space="preserve"> and covariates but this may reside outside the core pipeline.)</w:t>
       </w:r>
     </w:p>
     <w:p>
@@ -2806,6 +2728,7 @@
           <w:color w:val="auto"/>
         </w:rPr>
       </w:pPr>
+      <w:commentRangeStart w:id="4"/>
       <w:r>
         <w:rPr>
           <w:rFonts w:asciiTheme="minorHAnsi" w:hAnsiTheme="minorHAnsi" w:cstheme="minorHAnsi"/>
@@ -2820,7 +2743,24 @@
           <w:b/>
           <w:color w:val="auto"/>
         </w:rPr>
-        <w:t>3 (Resource management issue, perhaps not considered its own Stage?)</w:t>
+        <w:t>3 (Resou</w:t>
+      </w:r>
+      <w:bookmarkStart w:id="5" w:name="_GoBack"/>
+      <w:bookmarkEnd w:id="5"/>
+      <w:r>
+        <w:rPr>
+          <w:rFonts w:asciiTheme="minorHAnsi" w:hAnsiTheme="minorHAnsi" w:cstheme="minorHAnsi"/>
+          <w:b/>
+          <w:color w:val="auto"/>
+        </w:rPr>
+        <w:t>rce management issue, perhaps not considered its own Stage?)</w:t>
+      </w:r>
+      <w:commentRangeEnd w:id="4"/>
+      <w:r>
+        <w:rPr>
+          <w:rStyle w:val="CommentReference"/>
+        </w:rPr>
+        <w:commentReference w:id="4"/>
       </w:r>
     </w:p>
     <w:p>
@@ -3168,23 +3108,7 @@
           <w:rFonts w:asciiTheme="minorHAnsi" w:hAnsiTheme="minorHAnsi" w:cstheme="minorHAnsi"/>
           <w:color w:val="auto"/>
         </w:rPr>
-        <w:t xml:space="preserve">Classify input images as to </w:t>
-      </w:r>
-      <w:proofErr w:type="gramStart"/>
-      <w:r>
-        <w:rPr>
-          <w:rFonts w:asciiTheme="minorHAnsi" w:hAnsiTheme="minorHAnsi" w:cstheme="minorHAnsi"/>
-          <w:color w:val="auto"/>
-        </w:rPr>
-        <w:t>whether or not</w:t>
-      </w:r>
-      <w:proofErr w:type="gramEnd"/>
-      <w:r>
-        <w:rPr>
-          <w:rFonts w:asciiTheme="minorHAnsi" w:hAnsiTheme="minorHAnsi" w:cstheme="minorHAnsi"/>
-          <w:color w:val="auto"/>
-        </w:rPr>
-        <w:t xml:space="preserve"> they contain groups of seals (i.e. one or more seal). </w:t>
+        <w:t xml:space="preserve">Classify input images as to whether or not they contain groups of seals (i.e. one or more seal). </w:t>
       </w:r>
     </w:p>
     <w:p>
@@ -3371,8 +3295,8 @@
           <w:szCs w:val="24"/>
         </w:rPr>
       </w:pPr>
-      <w:bookmarkStart w:id="3" w:name="_j2lf8xyrg7p8" w:colFirst="0" w:colLast="0"/>
-      <w:bookmarkEnd w:id="3"/>
+      <w:bookmarkStart w:id="6" w:name="_j2lf8xyrg7p8" w:colFirst="0" w:colLast="0"/>
+      <w:bookmarkEnd w:id="6"/>
     </w:p>
     <w:p>
       <w:pPr>
@@ -3393,15 +3317,7 @@
           <w:b/>
           <w:color w:val="auto"/>
         </w:rPr>
-        <w:t xml:space="preserve">Stage </w:t>
-      </w:r>
-      <w:r>
-        <w:rPr>
-          <w:rFonts w:asciiTheme="minorHAnsi" w:hAnsiTheme="minorHAnsi" w:cstheme="minorHAnsi"/>
-          <w:b/>
-          <w:color w:val="auto"/>
-        </w:rPr>
-        <w:t>5</w:t>
+        <w:t>Stage 5</w:t>
       </w:r>
     </w:p>
     <w:p>
@@ -3452,21 +3368,7 @@
           <w:rFonts w:asciiTheme="minorHAnsi" w:hAnsiTheme="minorHAnsi" w:cstheme="minorHAnsi"/>
           <w:color w:val="auto"/>
         </w:rPr>
-        <w:t>.</w:t>
-      </w:r>
-      <w:r>
-        <w:rPr>
-          <w:rFonts w:asciiTheme="minorHAnsi" w:hAnsiTheme="minorHAnsi" w:cstheme="minorHAnsi"/>
-          <w:color w:val="auto"/>
-        </w:rPr>
-        <w:t xml:space="preserve"> </w:t>
-      </w:r>
-      <w:r>
-        <w:rPr>
-          <w:rFonts w:asciiTheme="minorHAnsi" w:hAnsiTheme="minorHAnsi" w:cstheme="minorHAnsi"/>
-          <w:color w:val="auto"/>
-        </w:rPr>
-        <w:t xml:space="preserve">Seals are detected using the CNN developed in </w:t>
+        <w:t xml:space="preserve">. Seals are detected using the CNN developed in </w:t>
       </w:r>
       <w:r>
         <w:rPr>
@@ -3613,8 +3515,64 @@
 </w:document>
 </file>
 
+<file path=word/comments.xml><?xml version="1.0" encoding="utf-8"?>
+<w:comments xmlns:wpc="http://schemas.microsoft.com/office/word/2010/wordprocessingCanvas" xmlns:mo="http://schemas.microsoft.com/office/mac/office/2008/main" xmlns:mc="http://schemas.openxmlformats.org/markup-compatibility/2006" xmlns:mv="urn:schemas-microsoft-com:mac:vml" xmlns:o="urn:schemas-microsoft-com:office:office" xmlns:r="http://schemas.openxmlformats.org/officeDocument/2006/relationships" xmlns:m="http://schemas.openxmlformats.org/officeDocument/2006/math" xmlns:v="urn:schemas-microsoft-com:vml" xmlns:wp14="http://schemas.microsoft.com/office/word/2010/wordprocessingDrawing" xmlns:wp="http://schemas.openxmlformats.org/drawingml/2006/wordprocessingDrawing" xmlns:w10="urn:schemas-microsoft-com:office:word" xmlns:w="http://schemas.openxmlformats.org/wordprocessingml/2006/main" xmlns:w14="http://schemas.microsoft.com/office/word/2010/wordml" xmlns:wpg="http://schemas.microsoft.com/office/word/2010/wordprocessingGroup" xmlns:wpi="http://schemas.microsoft.com/office/word/2010/wordprocessingInk" xmlns:wne="http://schemas.microsoft.com/office/word/2006/wordml" xmlns:wps="http://schemas.microsoft.com/office/word/2010/wordprocessingShape" mc:Ignorable="w14 wp14">
+  <w:comment w:id="2" w:author="Shantenu Jha" w:date="2017-11-09T11:32:00Z" w:initials="SJ">
+    <w:p>
+      <w:pPr>
+        <w:pStyle w:val="CommentText"/>
+      </w:pPr>
+      <w:r>
+        <w:rPr>
+          <w:rStyle w:val="CommentReference"/>
+        </w:rPr>
+        <w:annotationRef/>
+      </w:r>
+      <w:r>
+        <w:rPr>
+          <w:rStyle w:val="CommentReference"/>
+        </w:rPr>
+        <w:t>Is this a format?</w:t>
+      </w:r>
+    </w:p>
+  </w:comment>
+  <w:comment w:id="3" w:author="Shantenu Jha" w:date="2017-11-09T11:34:00Z" w:initials="SJ">
+    <w:p>
+      <w:pPr>
+        <w:pStyle w:val="CommentText"/>
+      </w:pPr>
+      <w:r>
+        <w:rPr>
+          <w:rStyle w:val="CommentReference"/>
+        </w:rPr>
+        <w:annotationRef/>
+      </w:r>
+      <w:r>
+        <w:t>Computationally how is resampling done?</w:t>
+      </w:r>
+    </w:p>
+  </w:comment>
+  <w:comment w:id="4" w:author="Shantenu Jha" w:date="2017-11-09T11:35:00Z" w:initials="SJ">
+    <w:p>
+      <w:pPr>
+        <w:pStyle w:val="CommentText"/>
+      </w:pPr>
+      <w:r>
+        <w:rPr>
+          <w:rStyle w:val="CommentReference"/>
+        </w:rPr>
+        <w:annotationRef/>
+      </w:r>
+      <w:r>
+        <w:t>That is correct. Not a stage in of itself.</w:t>
+      </w:r>
+    </w:p>
+  </w:comment>
+</w:comments>
+</file>
+
 <file path=word/numbering.xml><?xml version="1.0" encoding="utf-8"?>
-<w:numbering xmlns:wpc="http://schemas.microsoft.com/office/word/2010/wordprocessingCanvas" xmlns:mo="http://schemas.microsoft.com/office/mac/office/2008/main" xmlns:mc="http://schemas.openxmlformats.org/markup-compatibility/2006" xmlns:mv="urn:schemas-microsoft-com:mac:vml" xmlns:o="urn:schemas-microsoft-com:office:office" xmlns:r="http://schemas.openxmlformats.org/officeDocument/2006/relationships" xmlns:m="http://schemas.openxmlformats.org/officeDocument/2006/math" xmlns:v="urn:schemas-microsoft-com:vml" xmlns:wp14="http://schemas.microsoft.com/office/word/2010/wordprocessingDrawing" xmlns:wp="http://schemas.openxmlformats.org/drawingml/2006/wordprocessingDrawing" xmlns:w10="urn:schemas-microsoft-com:office:word" xmlns:w="http://schemas.openxmlformats.org/wordprocessingml/2006/main" xmlns:w14="http://schemas.microsoft.com/office/word/2010/wordml" xmlns:w15="http://schemas.microsoft.com/office/word/2012/wordml" xmlns:wpg="http://schemas.microsoft.com/office/word/2010/wordprocessingGroup" xmlns:wpi="http://schemas.microsoft.com/office/word/2010/wordprocessingInk" xmlns:wne="http://schemas.microsoft.com/office/word/2006/wordml" xmlns:wps="http://schemas.microsoft.com/office/word/2010/wordprocessingShape" mc:Ignorable="w14 w15 wp14">
+<w:numbering xmlns:wpc="http://schemas.microsoft.com/office/word/2010/wordprocessingCanvas" xmlns:mo="http://schemas.microsoft.com/office/mac/office/2008/main" xmlns:mc="http://schemas.openxmlformats.org/markup-compatibility/2006" xmlns:mv="urn:schemas-microsoft-com:mac:vml" xmlns:o="urn:schemas-microsoft-com:office:office" xmlns:r="http://schemas.openxmlformats.org/officeDocument/2006/relationships" xmlns:m="http://schemas.openxmlformats.org/officeDocument/2006/math" xmlns:v="urn:schemas-microsoft-com:vml" xmlns:wp14="http://schemas.microsoft.com/office/word/2010/wordprocessingDrawing" xmlns:wp="http://schemas.openxmlformats.org/drawingml/2006/wordprocessingDrawing" xmlns:w10="urn:schemas-microsoft-com:office:word" xmlns:w="http://schemas.openxmlformats.org/wordprocessingml/2006/main" xmlns:w14="http://schemas.microsoft.com/office/word/2010/wordml" xmlns:wpg="http://schemas.microsoft.com/office/word/2010/wordprocessingGroup" xmlns:wpi="http://schemas.microsoft.com/office/word/2010/wordprocessingInk" xmlns:wne="http://schemas.microsoft.com/office/word/2006/wordml" xmlns:wps="http://schemas.microsoft.com/office/word/2010/wordprocessingShape" mc:Ignorable="w14 wp14">
   <w:abstractNum w:abstractNumId="0">
     <w:nsid w:val="1E183643"/>
     <w:multiLevelType w:val="multilevel"/>
@@ -4287,7 +4245,7 @@
 </file>
 
 <file path=word/styles.xml><?xml version="1.0" encoding="utf-8"?>
-<w:styles xmlns:mc="http://schemas.openxmlformats.org/markup-compatibility/2006" xmlns:r="http://schemas.openxmlformats.org/officeDocument/2006/relationships" xmlns:w="http://schemas.openxmlformats.org/wordprocessingml/2006/main" xmlns:w14="http://schemas.microsoft.com/office/word/2010/wordml" xmlns:w15="http://schemas.microsoft.com/office/word/2012/wordml" mc:Ignorable="w14 w15">
+<w:styles xmlns:mc="http://schemas.openxmlformats.org/markup-compatibility/2006" xmlns:r="http://schemas.openxmlformats.org/officeDocument/2006/relationships" xmlns:w="http://schemas.openxmlformats.org/wordprocessingml/2006/main" xmlns:w14="http://schemas.microsoft.com/office/word/2010/wordml" mc:Ignorable="w14">
   <w:docDefaults>
     <w:rPrDefault>
       <w:rPr>
@@ -4304,380 +4262,153 @@
       </w:pPr>
     </w:pPrDefault>
   </w:docDefaults>
-  <w:latentStyles w:defLockedState="0" w:defUIPriority="99" w:defSemiHidden="0" w:defUnhideWhenUsed="0" w:defQFormat="0" w:count="382">
-    <w:lsdException w:name="Normal" w:uiPriority="0" w:qFormat="1"/>
-    <w:lsdException w:name="heading 1" w:uiPriority="9" w:qFormat="1"/>
-    <w:lsdException w:name="heading 2" w:semiHidden="1" w:uiPriority="9" w:unhideWhenUsed="1" w:qFormat="1"/>
-    <w:lsdException w:name="heading 3" w:semiHidden="1" w:uiPriority="9" w:unhideWhenUsed="1" w:qFormat="1"/>
-    <w:lsdException w:name="heading 4" w:semiHidden="1" w:uiPriority="9" w:unhideWhenUsed="1" w:qFormat="1"/>
-    <w:lsdException w:name="heading 5" w:semiHidden="1" w:uiPriority="9" w:unhideWhenUsed="1" w:qFormat="1"/>
-    <w:lsdException w:name="heading 6" w:semiHidden="1" w:uiPriority="9" w:unhideWhenUsed="1" w:qFormat="1"/>
-    <w:lsdException w:name="heading 7" w:semiHidden="1" w:uiPriority="9" w:unhideWhenUsed="1" w:qFormat="1"/>
-    <w:lsdException w:name="heading 8" w:semiHidden="1" w:uiPriority="9" w:unhideWhenUsed="1" w:qFormat="1"/>
-    <w:lsdException w:name="heading 9" w:semiHidden="1" w:uiPriority="9" w:unhideWhenUsed="1" w:qFormat="1"/>
-    <w:lsdException w:name="index 1" w:semiHidden="1" w:unhideWhenUsed="1"/>
-    <w:lsdException w:name="index 2" w:semiHidden="1" w:unhideWhenUsed="1"/>
-    <w:lsdException w:name="index 3" w:semiHidden="1" w:unhideWhenUsed="1"/>
-    <w:lsdException w:name="index 4" w:semiHidden="1" w:unhideWhenUsed="1"/>
-    <w:lsdException w:name="index 5" w:semiHidden="1" w:unhideWhenUsed="1"/>
-    <w:lsdException w:name="index 6" w:semiHidden="1" w:unhideWhenUsed="1"/>
-    <w:lsdException w:name="index 7" w:semiHidden="1" w:unhideWhenUsed="1"/>
-    <w:lsdException w:name="index 8" w:semiHidden="1" w:unhideWhenUsed="1"/>
-    <w:lsdException w:name="index 9" w:semiHidden="1" w:unhideWhenUsed="1"/>
-    <w:lsdException w:name="toc 1" w:semiHidden="1" w:uiPriority="39" w:unhideWhenUsed="1"/>
-    <w:lsdException w:name="toc 2" w:semiHidden="1" w:uiPriority="39" w:unhideWhenUsed="1"/>
-    <w:lsdException w:name="toc 3" w:semiHidden="1" w:uiPriority="39" w:unhideWhenUsed="1"/>
-    <w:lsdException w:name="toc 4" w:semiHidden="1" w:uiPriority="39" w:unhideWhenUsed="1"/>
-    <w:lsdException w:name="toc 5" w:semiHidden="1" w:uiPriority="39" w:unhideWhenUsed="1"/>
-    <w:lsdException w:name="toc 6" w:semiHidden="1" w:uiPriority="39" w:unhideWhenUsed="1"/>
-    <w:lsdException w:name="toc 7" w:semiHidden="1" w:uiPriority="39" w:unhideWhenUsed="1"/>
-    <w:lsdException w:name="toc 8" w:semiHidden="1" w:uiPriority="39" w:unhideWhenUsed="1"/>
-    <w:lsdException w:name="toc 9" w:semiHidden="1" w:uiPriority="39" w:unhideWhenUsed="1"/>
-    <w:lsdException w:name="Normal Indent" w:semiHidden="1" w:unhideWhenUsed="1"/>
-    <w:lsdException w:name="footnote text" w:semiHidden="1" w:unhideWhenUsed="1"/>
-    <w:lsdException w:name="annotation text" w:semiHidden="1" w:unhideWhenUsed="1"/>
-    <w:lsdException w:name="header" w:semiHidden="1" w:unhideWhenUsed="1"/>
-    <w:lsdException w:name="footer" w:semiHidden="1" w:unhideWhenUsed="1"/>
-    <w:lsdException w:name="index heading" w:semiHidden="1" w:unhideWhenUsed="1"/>
-    <w:lsdException w:name="caption" w:semiHidden="1" w:uiPriority="35" w:unhideWhenUsed="1" w:qFormat="1"/>
-    <w:lsdException w:name="table of figures" w:semiHidden="1" w:unhideWhenUsed="1"/>
-    <w:lsdException w:name="envelope address" w:semiHidden="1" w:unhideWhenUsed="1"/>
-    <w:lsdException w:name="envelope return" w:semiHidden="1" w:unhideWhenUsed="1"/>
-    <w:lsdException w:name="footnote reference" w:semiHidden="1" w:unhideWhenUsed="1"/>
-    <w:lsdException w:name="annotation reference" w:semiHidden="1" w:unhideWhenUsed="1"/>
-    <w:lsdException w:name="line number" w:semiHidden="1" w:unhideWhenUsed="1"/>
-    <w:lsdException w:name="page number" w:semiHidden="1" w:unhideWhenUsed="1"/>
-    <w:lsdException w:name="endnote reference" w:semiHidden="1" w:unhideWhenUsed="1"/>
-    <w:lsdException w:name="endnote text" w:semiHidden="1" w:unhideWhenUsed="1"/>
-    <w:lsdException w:name="table of authorities" w:semiHidden="1" w:unhideWhenUsed="1"/>
-    <w:lsdException w:name="macro" w:semiHidden="1" w:unhideWhenUsed="1"/>
-    <w:lsdException w:name="toa heading" w:semiHidden="1" w:unhideWhenUsed="1"/>
-    <w:lsdException w:name="List" w:semiHidden="1" w:unhideWhenUsed="1"/>
-    <w:lsdException w:name="List Bullet" w:semiHidden="1" w:unhideWhenUsed="1"/>
-    <w:lsdException w:name="List Number" w:semiHidden="1" w:unhideWhenUsed="1"/>
-    <w:lsdException w:name="List 2" w:semiHidden="1" w:unhideWhenUsed="1"/>
-    <w:lsdException w:name="List 3" w:semiHidden="1" w:unhideWhenUsed="1"/>
-    <w:lsdException w:name="List 4" w:semiHidden="1" w:unhideWhenUsed="1"/>
-    <w:lsdException w:name="List 5" w:semiHidden="1" w:unhideWhenUsed="1"/>
-    <w:lsdException w:name="List Bullet 2" w:semiHidden="1" w:unhideWhenUsed="1"/>
-    <w:lsdException w:name="List Bullet 3" w:semiHidden="1" w:unhideWhenUsed="1"/>
-    <w:lsdException w:name="List Bullet 4" w:semiHidden="1" w:unhideWhenUsed="1"/>
-    <w:lsdException w:name="List Bullet 5" w:semiHidden="1" w:unhideWhenUsed="1"/>
-    <w:lsdException w:name="List Number 2" w:semiHidden="1" w:unhideWhenUsed="1"/>
-    <w:lsdException w:name="List Number 3" w:semiHidden="1" w:unhideWhenUsed="1"/>
-    <w:lsdException w:name="List Number 4" w:semiHidden="1" w:unhideWhenUsed="1"/>
-    <w:lsdException w:name="List Number 5" w:semiHidden="1" w:unhideWhenUsed="1"/>
-    <w:lsdException w:name="Title" w:uiPriority="10" w:qFormat="1"/>
-    <w:lsdException w:name="Closing" w:semiHidden="1" w:unhideWhenUsed="1"/>
-    <w:lsdException w:name="Signature" w:semiHidden="1" w:unhideWhenUsed="1"/>
-    <w:lsdException w:name="Default Paragraph Font" w:semiHidden="1" w:uiPriority="1" w:unhideWhenUsed="1"/>
-    <w:lsdException w:name="Body Text" w:semiHidden="1" w:unhideWhenUsed="1"/>
-    <w:lsdException w:name="Body Text Indent" w:semiHidden="1" w:unhideWhenUsed="1"/>
-    <w:lsdException w:name="List Continue" w:semiHidden="1" w:unhideWhenUsed="1"/>
-    <w:lsdException w:name="List Continue 2" w:semiHidden="1" w:unhideWhenUsed="1"/>
-    <w:lsdException w:name="List Continue 3" w:semiHidden="1" w:unhideWhenUsed="1"/>
-    <w:lsdException w:name="List Continue 4" w:semiHidden="1" w:unhideWhenUsed="1"/>
-    <w:lsdException w:name="List Continue 5" w:semiHidden="1" w:unhideWhenUsed="1"/>
-    <w:lsdException w:name="Message Header" w:semiHidden="1" w:unhideWhenUsed="1"/>
-    <w:lsdException w:name="Subtitle" w:uiPriority="11" w:qFormat="1"/>
-    <w:lsdException w:name="Salutation" w:semiHidden="1" w:unhideWhenUsed="1"/>
-    <w:lsdException w:name="Date" w:semiHidden="1" w:unhideWhenUsed="1"/>
-    <w:lsdException w:name="Body Text First Indent" w:semiHidden="1" w:unhideWhenUsed="1"/>
-    <w:lsdException w:name="Body Text First Indent 2" w:semiHidden="1" w:unhideWhenUsed="1"/>
-    <w:lsdException w:name="Note Heading" w:semiHidden="1" w:unhideWhenUsed="1"/>
-    <w:lsdException w:name="Body Text 2" w:semiHidden="1" w:unhideWhenUsed="1"/>
-    <w:lsdException w:name="Body Text 3" w:semiHidden="1" w:unhideWhenUsed="1"/>
-    <w:lsdException w:name="Body Text Indent 2" w:semiHidden="1" w:unhideWhenUsed="1"/>
-    <w:lsdException w:name="Body Text Indent 3" w:semiHidden="1" w:unhideWhenUsed="1"/>
-    <w:lsdException w:name="Block Text" w:semiHidden="1" w:unhideWhenUsed="1"/>
-    <w:lsdException w:name="Hyperlink" w:semiHidden="1" w:unhideWhenUsed="1"/>
-    <w:lsdException w:name="FollowedHyperlink" w:semiHidden="1" w:unhideWhenUsed="1"/>
-    <w:lsdException w:name="Strong" w:uiPriority="22" w:qFormat="1"/>
-    <w:lsdException w:name="Emphasis" w:uiPriority="20" w:qFormat="1"/>
-    <w:lsdException w:name="Document Map" w:semiHidden="1" w:unhideWhenUsed="1"/>
-    <w:lsdException w:name="Plain Text" w:semiHidden="1" w:unhideWhenUsed="1"/>
-    <w:lsdException w:name="E-mail Signature" w:semiHidden="1" w:unhideWhenUsed="1"/>
-    <w:lsdException w:name="HTML Top of Form" w:semiHidden="1" w:unhideWhenUsed="1"/>
-    <w:lsdException w:name="HTML Bottom of Form" w:semiHidden="1" w:unhideWhenUsed="1"/>
-    <w:lsdException w:name="Normal (Web)" w:semiHidden="1" w:unhideWhenUsed="1"/>
-    <w:lsdException w:name="HTML Acronym" w:semiHidden="1" w:unhideWhenUsed="1"/>
-    <w:lsdException w:name="HTML Address" w:semiHidden="1" w:unhideWhenUsed="1"/>
-    <w:lsdException w:name="HTML Cite" w:semiHidden="1" w:unhideWhenUsed="1"/>
-    <w:lsdException w:name="HTML Code" w:semiHidden="1" w:unhideWhenUsed="1"/>
-    <w:lsdException w:name="HTML Definition" w:semiHidden="1" w:unhideWhenUsed="1"/>
-    <w:lsdException w:name="HTML Keyboard" w:semiHidden="1" w:unhideWhenUsed="1"/>
-    <w:lsdException w:name="HTML Preformatted" w:semiHidden="1" w:unhideWhenUsed="1"/>
-    <w:lsdException w:name="HTML Sample" w:semiHidden="1" w:unhideWhenUsed="1"/>
-    <w:lsdException w:name="HTML Typewriter" w:semiHidden="1" w:unhideWhenUsed="1"/>
-    <w:lsdException w:name="HTML Variable" w:semiHidden="1" w:unhideWhenUsed="1"/>
-    <w:lsdException w:name="Normal Table" w:semiHidden="1" w:unhideWhenUsed="1"/>
-    <w:lsdException w:name="annotation subject" w:semiHidden="1" w:unhideWhenUsed="1"/>
-    <w:lsdException w:name="No List" w:semiHidden="1" w:unhideWhenUsed="1"/>
-    <w:lsdException w:name="Outline List 1" w:semiHidden="1" w:unhideWhenUsed="1"/>
-    <w:lsdException w:name="Outline List 2" w:semiHidden="1" w:unhideWhenUsed="1"/>
-    <w:lsdException w:name="Outline List 3" w:semiHidden="1" w:unhideWhenUsed="1"/>
-    <w:lsdException w:name="Table Simple 1" w:semiHidden="1" w:unhideWhenUsed="1"/>
-    <w:lsdException w:name="Table Simple 2" w:semiHidden="1" w:unhideWhenUsed="1"/>
-    <w:lsdException w:name="Table Simple 3" w:semiHidden="1" w:unhideWhenUsed="1"/>
-    <w:lsdException w:name="Table Classic 1" w:semiHidden="1" w:unhideWhenUsed="1"/>
-    <w:lsdException w:name="Table Classic 2" w:semiHidden="1" w:unhideWhenUsed="1"/>
-    <w:lsdException w:name="Table Classic 3" w:semiHidden="1" w:unhideWhenUsed="1"/>
-    <w:lsdException w:name="Table Classic 4" w:semiHidden="1" w:unhideWhenUsed="1"/>
-    <w:lsdException w:name="Table Colorful 1" w:semiHidden="1" w:unhideWhenUsed="1"/>
-    <w:lsdException w:name="Table Colorful 2" w:semiHidden="1" w:unhideWhenUsed="1"/>
-    <w:lsdException w:name="Table Colorful 3" w:semiHidden="1" w:unhideWhenUsed="1"/>
-    <w:lsdException w:name="Table Columns 1" w:semiHidden="1" w:unhideWhenUsed="1"/>
-    <w:lsdException w:name="Table Columns 2" w:semiHidden="1" w:unhideWhenUsed="1"/>
-    <w:lsdException w:name="Table Columns 3" w:semiHidden="1" w:unhideWhenUsed="1"/>
-    <w:lsdException w:name="Table Columns 4" w:semiHidden="1" w:unhideWhenUsed="1"/>
-    <w:lsdException w:name="Table Columns 5" w:semiHidden="1" w:unhideWhenUsed="1"/>
-    <w:lsdException w:name="Table Grid 1" w:semiHidden="1" w:unhideWhenUsed="1"/>
-    <w:lsdException w:name="Table Grid 2" w:semiHidden="1" w:unhideWhenUsed="1"/>
-    <w:lsdException w:name="Table Grid 3" w:semiHidden="1" w:unhideWhenUsed="1"/>
-    <w:lsdException w:name="Table Grid 4" w:semiHidden="1" w:unhideWhenUsed="1"/>
-    <w:lsdException w:name="Table Grid 5" w:semiHidden="1" w:unhideWhenUsed="1"/>
-    <w:lsdException w:name="Table Grid 6" w:semiHidden="1" w:unhideWhenUsed="1"/>
-    <w:lsdException w:name="Table Grid 7" w:semiHidden="1" w:unhideWhenUsed="1"/>
-    <w:lsdException w:name="Table Grid 8" w:semiHidden="1" w:unhideWhenUsed="1"/>
-    <w:lsdException w:name="Table List 1" w:semiHidden="1" w:unhideWhenUsed="1"/>
-    <w:lsdException w:name="Table List 2" w:semiHidden="1" w:unhideWhenUsed="1"/>
-    <w:lsdException w:name="Table List 3" w:semiHidden="1" w:unhideWhenUsed="1"/>
-    <w:lsdException w:name="Table List 4" w:semiHidden="1" w:unhideWhenUsed="1"/>
-    <w:lsdException w:name="Table List 5" w:semiHidden="1" w:unhideWhenUsed="1"/>
-    <w:lsdException w:name="Table List 6" w:semiHidden="1" w:unhideWhenUsed="1"/>
-    <w:lsdException w:name="Table List 7" w:semiHidden="1" w:unhideWhenUsed="1"/>
-    <w:lsdException w:name="Table List 8" w:semiHidden="1" w:unhideWhenUsed="1"/>
-    <w:lsdException w:name="Table 3D effects 1" w:semiHidden="1" w:unhideWhenUsed="1"/>
-    <w:lsdException w:name="Table 3D effects 2" w:semiHidden="1" w:unhideWhenUsed="1"/>
-    <w:lsdException w:name="Table 3D effects 3" w:semiHidden="1" w:unhideWhenUsed="1"/>
-    <w:lsdException w:name="Table Contemporary" w:semiHidden="1" w:unhideWhenUsed="1"/>
-    <w:lsdException w:name="Table Elegant" w:semiHidden="1" w:unhideWhenUsed="1"/>
-    <w:lsdException w:name="Table Professional" w:semiHidden="1" w:unhideWhenUsed="1"/>
-    <w:lsdException w:name="Table Subtle 1" w:semiHidden="1" w:unhideWhenUsed="1"/>
-    <w:lsdException w:name="Table Subtle 2" w:semiHidden="1" w:unhideWhenUsed="1"/>
-    <w:lsdException w:name="Table Web 1" w:semiHidden="1" w:unhideWhenUsed="1"/>
-    <w:lsdException w:name="Table Web 2" w:semiHidden="1" w:unhideWhenUsed="1"/>
-    <w:lsdException w:name="Table Web 3" w:semiHidden="1" w:unhideWhenUsed="1"/>
-    <w:lsdException w:name="Balloon Text" w:semiHidden="1" w:unhideWhenUsed="1"/>
-    <w:lsdException w:name="Table Grid" w:uiPriority="39"/>
-    <w:lsdException w:name="Table Theme" w:semiHidden="1" w:unhideWhenUsed="1"/>
-    <w:lsdException w:name="Placeholder Text" w:semiHidden="1"/>
-    <w:lsdException w:name="No Spacing" w:uiPriority="1" w:qFormat="1"/>
-    <w:lsdException w:name="Light Shading" w:uiPriority="60"/>
-    <w:lsdException w:name="Light List" w:uiPriority="61"/>
-    <w:lsdException w:name="Light Grid" w:uiPriority="62"/>
-    <w:lsdException w:name="Medium Shading 1" w:uiPriority="63"/>
-    <w:lsdException w:name="Medium Shading 2" w:uiPriority="64"/>
-    <w:lsdException w:name="Medium List 1" w:uiPriority="65"/>
-    <w:lsdException w:name="Medium List 2" w:uiPriority="66"/>
-    <w:lsdException w:name="Medium Grid 1" w:uiPriority="67"/>
-    <w:lsdException w:name="Medium Grid 2" w:uiPriority="68"/>
-    <w:lsdException w:name="Medium Grid 3" w:uiPriority="69"/>
-    <w:lsdException w:name="Dark List" w:uiPriority="70"/>
-    <w:lsdException w:name="Colorful Shading" w:uiPriority="71"/>
-    <w:lsdException w:name="Colorful List" w:uiPriority="72"/>
-    <w:lsdException w:name="Colorful Grid" w:uiPriority="73"/>
-    <w:lsdException w:name="Light Shading Accent 1" w:uiPriority="60"/>
-    <w:lsdException w:name="Light List Accent 1" w:uiPriority="61"/>
-    <w:lsdException w:name="Light Grid Accent 1" w:uiPriority="62"/>
-    <w:lsdException w:name="Medium Shading 1 Accent 1" w:uiPriority="63"/>
-    <w:lsdException w:name="Medium Shading 2 Accent 1" w:uiPriority="64"/>
-    <w:lsdException w:name="Medium List 1 Accent 1" w:uiPriority="65"/>
-    <w:lsdException w:name="Revision" w:semiHidden="1"/>
-    <w:lsdException w:name="List Paragraph" w:uiPriority="34" w:qFormat="1"/>
-    <w:lsdException w:name="Quote" w:uiPriority="29" w:qFormat="1"/>
-    <w:lsdException w:name="Intense Quote" w:uiPriority="30" w:qFormat="1"/>
-    <w:lsdException w:name="Medium List 2 Accent 1" w:uiPriority="66"/>
-    <w:lsdException w:name="Medium Grid 1 Accent 1" w:uiPriority="67"/>
-    <w:lsdException w:name="Medium Grid 2 Accent 1" w:uiPriority="68"/>
-    <w:lsdException w:name="Medium Grid 3 Accent 1" w:uiPriority="69"/>
-    <w:lsdException w:name="Dark List Accent 1" w:uiPriority="70"/>
-    <w:lsdException w:name="Colorful Shading Accent 1" w:uiPriority="71"/>
-    <w:lsdException w:name="Colorful List Accent 1" w:uiPriority="72"/>
-    <w:lsdException w:name="Colorful Grid Accent 1" w:uiPriority="73"/>
-    <w:lsdException w:name="Light Shading Accent 2" w:uiPriority="60"/>
-    <w:lsdException w:name="Light List Accent 2" w:uiPriority="61"/>
-    <w:lsdException w:name="Light Grid Accent 2" w:uiPriority="62"/>
-    <w:lsdException w:name="Medium Shading 1 Accent 2" w:uiPriority="63"/>
-    <w:lsdException w:name="Medium Shading 2 Accent 2" w:uiPriority="64"/>
-    <w:lsdException w:name="Medium List 1 Accent 2" w:uiPriority="65"/>
-    <w:lsdException w:name="Medium List 2 Accent 2" w:uiPriority="66"/>
-    <w:lsdException w:name="Medium Grid 1 Accent 2" w:uiPriority="67"/>
-    <w:lsdException w:name="Medium Grid 2 Accent 2" w:uiPriority="68"/>
-    <w:lsdException w:name="Medium Grid 3 Accent 2" w:uiPriority="69"/>
-    <w:lsdException w:name="Dark List Accent 2" w:uiPriority="70"/>
-    <w:lsdException w:name="Colorful Shading Accent 2" w:uiPriority="71"/>
-    <w:lsdException w:name="Colorful List Accent 2" w:uiPriority="72"/>
-    <w:lsdException w:name="Colorful Grid Accent 2" w:uiPriority="73"/>
-    <w:lsdException w:name="Light Shading Accent 3" w:uiPriority="60"/>
-    <w:lsdException w:name="Light List Accent 3" w:uiPriority="61"/>
-    <w:lsdException w:name="Light Grid Accent 3" w:uiPriority="62"/>
-    <w:lsdException w:name="Medium Shading 1 Accent 3" w:uiPriority="63"/>
-    <w:lsdException w:name="Medium Shading 2 Accent 3" w:uiPriority="64"/>
-    <w:lsdException w:name="Medium List 1 Accent 3" w:uiPriority="65"/>
-    <w:lsdException w:name="Medium List 2 Accent 3" w:uiPriority="66"/>
-    <w:lsdException w:name="Medium Grid 1 Accent 3" w:uiPriority="67"/>
-    <w:lsdException w:name="Medium Grid 2 Accent 3" w:uiPriority="68"/>
-    <w:lsdException w:name="Medium Grid 3 Accent 3" w:uiPriority="69"/>
-    <w:lsdException w:name="Dark List Accent 3" w:uiPriority="70"/>
-    <w:lsdException w:name="Colorful Shading Accent 3" w:uiPriority="71"/>
-    <w:lsdException w:name="Colorful List Accent 3" w:uiPriority="72"/>
-    <w:lsdException w:name="Colorful Grid Accent 3" w:uiPriority="73"/>
-    <w:lsdException w:name="Light Shading Accent 4" w:uiPriority="60"/>
-    <w:lsdException w:name="Light List Accent 4" w:uiPriority="61"/>
-    <w:lsdException w:name="Light Grid Accent 4" w:uiPriority="62"/>
-    <w:lsdException w:name="Medium Shading 1 Accent 4" w:uiPriority="63"/>
-    <w:lsdException w:name="Medium Shading 2 Accent 4" w:uiPriority="64"/>
-    <w:lsdException w:name="Medium List 1 Accent 4" w:uiPriority="65"/>
-    <w:lsdException w:name="Medium List 2 Accent 4" w:uiPriority="66"/>
-    <w:lsdException w:name="Medium Grid 1 Accent 4" w:uiPriority="67"/>
-    <w:lsdException w:name="Medium Grid 2 Accent 4" w:uiPriority="68"/>
-    <w:lsdException w:name="Medium Grid 3 Accent 4" w:uiPriority="69"/>
-    <w:lsdException w:name="Dark List Accent 4" w:uiPriority="70"/>
-    <w:lsdException w:name="Colorful Shading Accent 4" w:uiPriority="71"/>
-    <w:lsdException w:name="Colorful List Accent 4" w:uiPriority="72"/>
-    <w:lsdException w:name="Colorful Grid Accent 4" w:uiPriority="73"/>
-    <w:lsdException w:name="Light Shading Accent 5" w:uiPriority="60"/>
-    <w:lsdException w:name="Light List Accent 5" w:uiPriority="61"/>
-    <w:lsdException w:name="Light Grid Accent 5" w:uiPriority="62"/>
-    <w:lsdException w:name="Medium Shading 1 Accent 5" w:uiPriority="63"/>
-    <w:lsdException w:name="Medium Shading 2 Accent 5" w:uiPriority="64"/>
-    <w:lsdException w:name="Medium List 1 Accent 5" w:uiPriority="65"/>
-    <w:lsdException w:name="Medium List 2 Accent 5" w:uiPriority="66"/>
-    <w:lsdException w:name="Medium Grid 1 Accent 5" w:uiPriority="67"/>
-    <w:lsdException w:name="Medium Grid 2 Accent 5" w:uiPriority="68"/>
-    <w:lsdException w:name="Medium Grid 3 Accent 5" w:uiPriority="69"/>
-    <w:lsdException w:name="Dark List Accent 5" w:uiPriority="70"/>
-    <w:lsdException w:name="Colorful Shading Accent 5" w:uiPriority="71"/>
-    <w:lsdException w:name="Colorful List Accent 5" w:uiPriority="72"/>
-    <w:lsdException w:name="Colorful Grid Accent 5" w:uiPriority="73"/>
-    <w:lsdException w:name="Light Shading Accent 6" w:uiPriority="60"/>
-    <w:lsdException w:name="Light List Accent 6" w:uiPriority="61"/>
-    <w:lsdException w:name="Light Grid Accent 6" w:uiPriority="62"/>
-    <w:lsdException w:name="Medium Shading 1 Accent 6" w:uiPriority="63"/>
-    <w:lsdException w:name="Medium Shading 2 Accent 6" w:uiPriority="64"/>
-    <w:lsdException w:name="Medium List 1 Accent 6" w:uiPriority="65"/>
-    <w:lsdException w:name="Medium List 2 Accent 6" w:uiPriority="66"/>
-    <w:lsdException w:name="Medium Grid 1 Accent 6" w:uiPriority="67"/>
-    <w:lsdException w:name="Medium Grid 2 Accent 6" w:uiPriority="68"/>
-    <w:lsdException w:name="Medium Grid 3 Accent 6" w:uiPriority="69"/>
-    <w:lsdException w:name="Dark List Accent 6" w:uiPriority="70"/>
-    <w:lsdException w:name="Colorful Shading Accent 6" w:uiPriority="71"/>
-    <w:lsdException w:name="Colorful List Accent 6" w:uiPriority="72"/>
-    <w:lsdException w:name="Colorful Grid Accent 6" w:uiPriority="73"/>
-    <w:lsdException w:name="Subtle Emphasis" w:uiPriority="19" w:qFormat="1"/>
-    <w:lsdException w:name="Intense Emphasis" w:uiPriority="21" w:qFormat="1"/>
-    <w:lsdException w:name="Subtle Reference" w:uiPriority="31" w:qFormat="1"/>
-    <w:lsdException w:name="Intense Reference" w:uiPriority="32" w:qFormat="1"/>
-    <w:lsdException w:name="Book Title" w:uiPriority="33" w:qFormat="1"/>
-    <w:lsdException w:name="Bibliography" w:semiHidden="1" w:uiPriority="37" w:unhideWhenUsed="1"/>
-    <w:lsdException w:name="TOC Heading" w:semiHidden="1" w:uiPriority="39" w:unhideWhenUsed="1" w:qFormat="1"/>
-    <w:lsdException w:name="Plain Table 1" w:uiPriority="41"/>
-    <w:lsdException w:name="Plain Table 2" w:uiPriority="42"/>
-    <w:lsdException w:name="Plain Table 3" w:uiPriority="43"/>
-    <w:lsdException w:name="Plain Table 4" w:uiPriority="44"/>
-    <w:lsdException w:name="Plain Table 5" w:uiPriority="45"/>
-    <w:lsdException w:name="Grid Table Light" w:uiPriority="40"/>
-    <w:lsdException w:name="Grid Table 1 Light" w:uiPriority="46"/>
-    <w:lsdException w:name="Grid Table 2" w:uiPriority="47"/>
-    <w:lsdException w:name="Grid Table 3" w:uiPriority="48"/>
-    <w:lsdException w:name="Grid Table 4" w:uiPriority="49"/>
-    <w:lsdException w:name="Grid Table 5 Dark" w:uiPriority="50"/>
-    <w:lsdException w:name="Grid Table 6 Colorful" w:uiPriority="51"/>
-    <w:lsdException w:name="Grid Table 7 Colorful" w:uiPriority="52"/>
-    <w:lsdException w:name="Grid Table 1 Light Accent 1" w:uiPriority="46"/>
-    <w:lsdException w:name="Grid Table 2 Accent 1" w:uiPriority="47"/>
-    <w:lsdException w:name="Grid Table 3 Accent 1" w:uiPriority="48"/>
-    <w:lsdException w:name="Grid Table 4 Accent 1" w:uiPriority="49"/>
-    <w:lsdException w:name="Grid Table 5 Dark Accent 1" w:uiPriority="50"/>
-    <w:lsdException w:name="Grid Table 6 Colorful Accent 1" w:uiPriority="51"/>
-    <w:lsdException w:name="Grid Table 7 Colorful Accent 1" w:uiPriority="52"/>
-    <w:lsdException w:name="Grid Table 1 Light Accent 2" w:uiPriority="46"/>
-    <w:lsdException w:name="Grid Table 2 Accent 2" w:uiPriority="47"/>
-    <w:lsdException w:name="Grid Table 3 Accent 2" w:uiPriority="48"/>
-    <w:lsdException w:name="Grid Table 4 Accent 2" w:uiPriority="49"/>
-    <w:lsdException w:name="Grid Table 5 Dark Accent 2" w:uiPriority="50"/>
-    <w:lsdException w:name="Grid Table 6 Colorful Accent 2" w:uiPriority="51"/>
-    <w:lsdException w:name="Grid Table 7 Colorful Accent 2" w:uiPriority="52"/>
-    <w:lsdException w:name="Grid Table 1 Light Accent 3" w:uiPriority="46"/>
-    <w:lsdException w:name="Grid Table 2 Accent 3" w:uiPriority="47"/>
-    <w:lsdException w:name="Grid Table 3 Accent 3" w:uiPriority="48"/>
-    <w:lsdException w:name="Grid Table 4 Accent 3" w:uiPriority="49"/>
-    <w:lsdException w:name="Grid Table 5 Dark Accent 3" w:uiPriority="50"/>
-    <w:lsdException w:name="Grid Table 6 Colorful Accent 3" w:uiPriority="51"/>
-    <w:lsdException w:name="Grid Table 7 Colorful Accent 3" w:uiPriority="52"/>
-    <w:lsdException w:name="Grid Table 1 Light Accent 4" w:uiPriority="46"/>
-    <w:lsdException w:name="Grid Table 2 Accent 4" w:uiPriority="47"/>
-    <w:lsdException w:name="Grid Table 3 Accent 4" w:uiPriority="48"/>
-    <w:lsdException w:name="Grid Table 4 Accent 4" w:uiPriority="49"/>
-    <w:lsdException w:name="Grid Table 5 Dark Accent 4" w:uiPriority="50"/>
-    <w:lsdException w:name="Grid Table 6 Colorful Accent 4" w:uiPriority="51"/>
-    <w:lsdException w:name="Grid Table 7 Colorful Accent 4" w:uiPriority="52"/>
-    <w:lsdException w:name="Grid Table 1 Light Accent 5" w:uiPriority="46"/>
-    <w:lsdException w:name="Grid Table 2 Accent 5" w:uiPriority="47"/>
-    <w:lsdException w:name="Grid Table 3 Accent 5" w:uiPriority="48"/>
-    <w:lsdException w:name="Grid Table 4 Accent 5" w:uiPriority="49"/>
-    <w:lsdException w:name="Grid Table 5 Dark Accent 5" w:uiPriority="50"/>
-    <w:lsdException w:name="Grid Table 6 Colorful Accent 5" w:uiPriority="51"/>
-    <w:lsdException w:name="Grid Table 7 Colorful Accent 5" w:uiPriority="52"/>
-    <w:lsdException w:name="Grid Table 1 Light Accent 6" w:uiPriority="46"/>
-    <w:lsdException w:name="Grid Table 2 Accent 6" w:uiPriority="47"/>
-    <w:lsdException w:name="Grid Table 3 Accent 6" w:uiPriority="48"/>
-    <w:lsdException w:name="Grid Table 4 Accent 6" w:uiPriority="49"/>
-    <w:lsdException w:name="Grid Table 5 Dark Accent 6" w:uiPriority="50"/>
-    <w:lsdException w:name="Grid Table 6 Colorful Accent 6" w:uiPriority="51"/>
-    <w:lsdException w:name="Grid Table 7 Colorful Accent 6" w:uiPriority="52"/>
-    <w:lsdException w:name="List Table 1 Light" w:uiPriority="46"/>
-    <w:lsdException w:name="List Table 2" w:uiPriority="47"/>
-    <w:lsdException w:name="List Table 3" w:uiPriority="48"/>
-    <w:lsdException w:name="List Table 4" w:uiPriority="49"/>
-    <w:lsdException w:name="List Table 5 Dark" w:uiPriority="50"/>
-    <w:lsdException w:name="List Table 6 Colorful" w:uiPriority="51"/>
-    <w:lsdException w:name="List Table 7 Colorful" w:uiPriority="52"/>
-    <w:lsdException w:name="List Table 1 Light Accent 1" w:uiPriority="46"/>
-    <w:lsdException w:name="List Table 2 Accent 1" w:uiPriority="47"/>
-    <w:lsdException w:name="List Table 3 Accent 1" w:uiPriority="48"/>
-    <w:lsdException w:name="List Table 4 Accent 1" w:uiPriority="49"/>
-    <w:lsdException w:name="List Table 5 Dark Accent 1" w:uiPriority="50"/>
-    <w:lsdException w:name="List Table 6 Colorful Accent 1" w:uiPriority="51"/>
-    <w:lsdException w:name="List Table 7 Colorful Accent 1" w:uiPriority="52"/>
-    <w:lsdException w:name="List Table 1 Light Accent 2" w:uiPriority="46"/>
-    <w:lsdException w:name="List Table 2 Accent 2" w:uiPriority="47"/>
-    <w:lsdException w:name="List Table 3 Accent 2" w:uiPriority="48"/>
-    <w:lsdException w:name="List Table 4 Accent 2" w:uiPriority="49"/>
-    <w:lsdException w:name="List Table 5 Dark Accent 2" w:uiPriority="50"/>
-    <w:lsdException w:name="List Table 6 Colorful Accent 2" w:uiPriority="51"/>
-    <w:lsdException w:name="List Table 7 Colorful Accent 2" w:uiPriority="52"/>
-    <w:lsdException w:name="List Table 1 Light Accent 3" w:uiPriority="46"/>
-    <w:lsdException w:name="List Table 2 Accent 3" w:uiPriority="47"/>
-    <w:lsdException w:name="List Table 3 Accent 3" w:uiPriority="48"/>
-    <w:lsdException w:name="List Table 4 Accent 3" w:uiPriority="49"/>
-    <w:lsdException w:name="List Table 5 Dark Accent 3" w:uiPriority="50"/>
-    <w:lsdException w:name="List Table 6 Colorful Accent 3" w:uiPriority="51"/>
-    <w:lsdException w:name="List Table 7 Colorful Accent 3" w:uiPriority="52"/>
-    <w:lsdException w:name="List Table 1 Light Accent 4" w:uiPriority="46"/>
-    <w:lsdException w:name="List Table 2 Accent 4" w:uiPriority="47"/>
-    <w:lsdException w:name="List Table 3 Accent 4" w:uiPriority="48"/>
-    <w:lsdException w:name="List Table 4 Accent 4" w:uiPriority="49"/>
-    <w:lsdException w:name="List Table 5 Dark Accent 4" w:uiPriority="50"/>
-    <w:lsdException w:name="List Table 6 Colorful Accent 4" w:uiPriority="51"/>
-    <w:lsdException w:name="List Table 7 Colorful Accent 4" w:uiPriority="52"/>
-    <w:lsdException w:name="List Table 1 Light Accent 5" w:uiPriority="46"/>
-    <w:lsdException w:name="List Table 2 Accent 5" w:uiPriority="47"/>
-    <w:lsdException w:name="List Table 3 Accent 5" w:uiPriority="48"/>
-    <w:lsdException w:name="List Table 4 Accent 5" w:uiPriority="49"/>
-    <w:lsdException w:name="List Table 5 Dark Accent 5" w:uiPriority="50"/>
-    <w:lsdException w:name="List Table 6 Colorful Accent 5" w:uiPriority="51"/>
-    <w:lsdException w:name="List Table 7 Colorful Accent 5" w:uiPriority="52"/>
-    <w:lsdException w:name="List Table 1 Light Accent 6" w:uiPriority="46"/>
-    <w:lsdException w:name="List Table 2 Accent 6" w:uiPriority="47"/>
-    <w:lsdException w:name="List Table 3 Accent 6" w:uiPriority="48"/>
-    <w:lsdException w:name="List Table 4 Accent 6" w:uiPriority="49"/>
-    <w:lsdException w:name="List Table 5 Dark Accent 6" w:uiPriority="50"/>
-    <w:lsdException w:name="List Table 6 Colorful Accent 6" w:uiPriority="51"/>
-    <w:lsdException w:name="List Table 7 Colorful Accent 6" w:uiPriority="52"/>
-    <w:lsdException w:name="Mention" w:semiHidden="1" w:unhideWhenUsed="1"/>
-    <w:lsdException w:name="Smart Hyperlink" w:semiHidden="1" w:unhideWhenUsed="1"/>
+  <w:latentStyles w:defLockedState="0" w:defUIPriority="99" w:defSemiHidden="1" w:defUnhideWhenUsed="1" w:defQFormat="0" w:count="276">
+    <w:lsdException w:name="Normal" w:semiHidden="0" w:uiPriority="0" w:unhideWhenUsed="0" w:qFormat="1"/>
+    <w:lsdException w:name="heading 1" w:semiHidden="0" w:uiPriority="9" w:unhideWhenUsed="0" w:qFormat="1"/>
+    <w:lsdException w:name="heading 2" w:uiPriority="9" w:qFormat="1"/>
+    <w:lsdException w:name="heading 3" w:uiPriority="9" w:qFormat="1"/>
+    <w:lsdException w:name="heading 4" w:uiPriority="9" w:qFormat="1"/>
+    <w:lsdException w:name="heading 5" w:uiPriority="9" w:qFormat="1"/>
+    <w:lsdException w:name="heading 6" w:uiPriority="9" w:qFormat="1"/>
+    <w:lsdException w:name="heading 7" w:uiPriority="9" w:qFormat="1"/>
+    <w:lsdException w:name="heading 8" w:uiPriority="9" w:qFormat="1"/>
+    <w:lsdException w:name="heading 9" w:uiPriority="9" w:qFormat="1"/>
+    <w:lsdException w:name="toc 1" w:uiPriority="39"/>
+    <w:lsdException w:name="toc 2" w:uiPriority="39"/>
+    <w:lsdException w:name="toc 3" w:uiPriority="39"/>
+    <w:lsdException w:name="toc 4" w:uiPriority="39"/>
+    <w:lsdException w:name="toc 5" w:uiPriority="39"/>
+    <w:lsdException w:name="toc 6" w:uiPriority="39"/>
+    <w:lsdException w:name="toc 7" w:uiPriority="39"/>
+    <w:lsdException w:name="toc 8" w:uiPriority="39"/>
+    <w:lsdException w:name="toc 9" w:uiPriority="39"/>
+    <w:lsdException w:name="caption" w:uiPriority="35" w:qFormat="1"/>
+    <w:lsdException w:name="Title" w:semiHidden="0" w:uiPriority="10" w:unhideWhenUsed="0" w:qFormat="1"/>
+    <w:lsdException w:name="Default Paragraph Font" w:uiPriority="1"/>
+    <w:lsdException w:name="Subtitle" w:semiHidden="0" w:uiPriority="11" w:unhideWhenUsed="0" w:qFormat="1"/>
+    <w:lsdException w:name="Strong" w:semiHidden="0" w:uiPriority="22" w:unhideWhenUsed="0" w:qFormat="1"/>
+    <w:lsdException w:name="Emphasis" w:semiHidden="0" w:uiPriority="20" w:unhideWhenUsed="0" w:qFormat="1"/>
+    <w:lsdException w:name="Table Grid" w:semiHidden="0" w:uiPriority="39" w:unhideWhenUsed="0"/>
+    <w:lsdException w:name="Note Level 1" w:semiHidden="0" w:unhideWhenUsed="0"/>
+    <w:lsdException w:name="Note Level 2" w:semiHidden="0" w:unhideWhenUsed="0"/>
+    <w:lsdException w:name="Note Level 3" w:semiHidden="0" w:unhideWhenUsed="0"/>
+    <w:lsdException w:name="Note Level 4" w:semiHidden="0" w:unhideWhenUsed="0"/>
+    <w:lsdException w:name="Note Level 5" w:semiHidden="0" w:unhideWhenUsed="0"/>
+    <w:lsdException w:name="Note Level 6" w:semiHidden="0" w:unhideWhenUsed="0"/>
+    <w:lsdException w:name="Note Level 7" w:semiHidden="0" w:unhideWhenUsed="0"/>
+    <w:lsdException w:name="Note Level 8" w:semiHidden="0" w:unhideWhenUsed="0"/>
+    <w:lsdException w:name="Note Level 9" w:semiHidden="0" w:unhideWhenUsed="0"/>
+    <w:lsdException w:name="Placeholder Text" w:unhideWhenUsed="0"/>
+    <w:lsdException w:name="No Spacing" w:semiHidden="0" w:uiPriority="1" w:unhideWhenUsed="0" w:qFormat="1"/>
+    <w:lsdException w:name="Light Shading" w:semiHidden="0" w:uiPriority="60" w:unhideWhenUsed="0"/>
+    <w:lsdException w:name="Light List" w:semiHidden="0" w:uiPriority="61" w:unhideWhenUsed="0"/>
+    <w:lsdException w:name="Light Grid" w:semiHidden="0" w:uiPriority="62" w:unhideWhenUsed="0"/>
+    <w:lsdException w:name="Medium Shading 1" w:semiHidden="0" w:uiPriority="63" w:unhideWhenUsed="0"/>
+    <w:lsdException w:name="Medium Shading 2" w:semiHidden="0" w:uiPriority="64" w:unhideWhenUsed="0"/>
+    <w:lsdException w:name="Medium List 1" w:semiHidden="0" w:uiPriority="65" w:unhideWhenUsed="0"/>
+    <w:lsdException w:name="Medium List 2" w:semiHidden="0" w:uiPriority="66" w:unhideWhenUsed="0"/>
+    <w:lsdException w:name="Medium Grid 1" w:semiHidden="0" w:uiPriority="67" w:unhideWhenUsed="0"/>
+    <w:lsdException w:name="Medium Grid 2" w:semiHidden="0" w:uiPriority="68" w:unhideWhenUsed="0"/>
+    <w:lsdException w:name="Medium Grid 3" w:semiHidden="0" w:uiPriority="69" w:unhideWhenUsed="0"/>
+    <w:lsdException w:name="Dark List" w:semiHidden="0" w:uiPriority="70" w:unhideWhenUsed="0"/>
+    <w:lsdException w:name="Colorful Shading" w:semiHidden="0" w:uiPriority="71" w:unhideWhenUsed="0"/>
+    <w:lsdException w:name="Colorful List" w:semiHidden="0" w:uiPriority="72" w:unhideWhenUsed="0"/>
+    <w:lsdException w:name="Colorful Grid" w:semiHidden="0" w:uiPriority="73" w:unhideWhenUsed="0"/>
+    <w:lsdException w:name="Light Shading Accent 1" w:semiHidden="0" w:uiPriority="60" w:unhideWhenUsed="0"/>
+    <w:lsdException w:name="Light List Accent 1" w:semiHidden="0" w:uiPriority="61" w:unhideWhenUsed="0"/>
+    <w:lsdException w:name="Light Grid Accent 1" w:semiHidden="0" w:uiPriority="62" w:unhideWhenUsed="0"/>
+    <w:lsdException w:name="Medium Shading 1 Accent 1" w:semiHidden="0" w:uiPriority="63" w:unhideWhenUsed="0"/>
+    <w:lsdException w:name="Medium Shading 2 Accent 1" w:semiHidden="0" w:uiPriority="64" w:unhideWhenUsed="0"/>
+    <w:lsdException w:name="Medium List 1 Accent 1" w:semiHidden="0" w:uiPriority="65" w:unhideWhenUsed="0"/>
+    <w:lsdException w:name="Revision" w:unhideWhenUsed="0"/>
+    <w:lsdException w:name="List Paragraph" w:semiHidden="0" w:uiPriority="34" w:unhideWhenUsed="0" w:qFormat="1"/>
+    <w:lsdException w:name="Quote" w:semiHidden="0" w:uiPriority="29" w:unhideWhenUsed="0" w:qFormat="1"/>
+    <w:lsdException w:name="Intense Quote" w:semiHidden="0" w:uiPriority="30" w:unhideWhenUsed="0" w:qFormat="1"/>
+    <w:lsdException w:name="Medium List 2 Accent 1" w:semiHidden="0" w:uiPriority="66" w:unhideWhenUsed="0"/>
+    <w:lsdException w:name="Medium Grid 1 Accent 1" w:semiHidden="0" w:uiPriority="67" w:unhideWhenUsed="0"/>
+    <w:lsdException w:name="Medium Grid 2 Accent 1" w:semiHidden="0" w:uiPriority="68" w:unhideWhenUsed="0"/>
+    <w:lsdException w:name="Medium Grid 3 Accent 1" w:semiHidden="0" w:uiPriority="69" w:unhideWhenUsed="0"/>
+    <w:lsdException w:name="Dark List Accent 1" w:semiHidden="0" w:uiPriority="70" w:unhideWhenUsed="0"/>
+    <w:lsdException w:name="Colorful Shading Accent 1" w:semiHidden="0" w:uiPriority="71" w:unhideWhenUsed="0"/>
+    <w:lsdException w:name="Colorful List Accent 1" w:semiHidden="0" w:uiPriority="72" w:unhideWhenUsed="0"/>
+    <w:lsdException w:name="Colorful Grid Accent 1" w:semiHidden="0" w:uiPriority="73" w:unhideWhenUsed="0"/>
+    <w:lsdException w:name="Light Shading Accent 2" w:semiHidden="0" w:uiPriority="60" w:unhideWhenUsed="0"/>
+    <w:lsdException w:name="Light List Accent 2" w:semiHidden="0" w:uiPriority="61" w:unhideWhenUsed="0"/>
+    <w:lsdException w:name="Light Grid Accent 2" w:semiHidden="0" w:uiPriority="62" w:unhideWhenUsed="0"/>
+    <w:lsdException w:name="Medium Shading 1 Accent 2" w:semiHidden="0" w:uiPriority="63" w:unhideWhenUsed="0"/>
+    <w:lsdException w:name="Medium Shading 2 Accent 2" w:semiHidden="0" w:uiPriority="64" w:unhideWhenUsed="0"/>
+    <w:lsdException w:name="Medium List 1 Accent 2" w:semiHidden="0" w:uiPriority="65" w:unhideWhenUsed="0"/>
+    <w:lsdException w:name="Medium List 2 Accent 2" w:semiHidden="0" w:uiPriority="66" w:unhideWhenUsed="0"/>
+    <w:lsdException w:name="Medium Grid 1 Accent 2" w:semiHidden="0" w:uiPriority="67" w:unhideWhenUsed="0"/>
+    <w:lsdException w:name="Medium Grid 2 Accent 2" w:semiHidden="0" w:uiPriority="68" w:unhideWhenUsed="0"/>
+    <w:lsdException w:name="Medium Grid 3 Accent 2" w:semiHidden="0" w:uiPriority="69" w:unhideWhenUsed="0"/>
+    <w:lsdException w:name="Dark List Accent 2" w:semiHidden="0" w:uiPriority="70" w:unhideWhenUsed="0"/>
+    <w:lsdException w:name="Colorful Shading Accent 2" w:semiHidden="0" w:uiPriority="71" w:unhideWhenUsed="0"/>
+    <w:lsdException w:name="Colorful List Accent 2" w:semiHidden="0" w:uiPriority="72" w:unhideWhenUsed="0"/>
+    <w:lsdException w:name="Colorful Grid Accent 2" w:semiHidden="0" w:uiPriority="73" w:unhideWhenUsed="0"/>
+    <w:lsdException w:name="Light Shading Accent 3" w:semiHidden="0" w:uiPriority="60" w:unhideWhenUsed="0"/>
+    <w:lsdException w:name="Light List Accent 3" w:semiHidden="0" w:uiPriority="61" w:unhideWhenUsed="0"/>
+    <w:lsdException w:name="Light Grid Accent 3" w:semiHidden="0" w:uiPriority="62" w:unhideWhenUsed="0"/>
+    <w:lsdException w:name="Medium Shading 1 Accent 3" w:semiHidden="0" w:uiPriority="63" w:unhideWhenUsed="0"/>
+    <w:lsdException w:name="Medium Shading 2 Accent 3" w:semiHidden="0" w:uiPriority="64" w:unhideWhenUsed="0"/>
+    <w:lsdException w:name="Medium List 1 Accent 3" w:semiHidden="0" w:uiPriority="65" w:unhideWhenUsed="0"/>
+    <w:lsdException w:name="Medium List 2 Accent 3" w:semiHidden="0" w:uiPriority="66" w:unhideWhenUsed="0"/>
+    <w:lsdException w:name="Medium Grid 1 Accent 3" w:semiHidden="0" w:uiPriority="67" w:unhideWhenUsed="0"/>
+    <w:lsdException w:name="Medium Grid 2 Accent 3" w:semiHidden="0" w:uiPriority="68" w:unhideWhenUsed="0"/>
+    <w:lsdException w:name="Medium Grid 3 Accent 3" w:semiHidden="0" w:uiPriority="69" w:unhideWhenUsed="0"/>
+    <w:lsdException w:name="Dark List Accent 3" w:semiHidden="0" w:uiPriority="70" w:unhideWhenUsed="0"/>
+    <w:lsdException w:name="Colorful Shading Accent 3" w:semiHidden="0" w:uiPriority="71" w:unhideWhenUsed="0"/>
+    <w:lsdException w:name="Colorful List Accent 3" w:semiHidden="0" w:uiPriority="72" w:unhideWhenUsed="0"/>
+    <w:lsdException w:name="Colorful Grid Accent 3" w:semiHidden="0" w:uiPriority="73" w:unhideWhenUsed="0"/>
+    <w:lsdException w:name="Light Shading Accent 4" w:semiHidden="0" w:uiPriority="60" w:unhideWhenUsed="0"/>
+    <w:lsdException w:name="Light List Accent 4" w:semiHidden="0" w:uiPriority="61" w:unhideWhenUsed="0"/>
+    <w:lsdException w:name="Light Grid Accent 4" w:semiHidden="0" w:uiPriority="62" w:unhideWhenUsed="0"/>
+    <w:lsdException w:name="Medium Shading 1 Accent 4" w:semiHidden="0" w:uiPriority="63" w:unhideWhenUsed="0"/>
+    <w:lsdException w:name="Medium Shading 2 Accent 4" w:semiHidden="0" w:uiPriority="64" w:unhideWhenUsed="0"/>
+    <w:lsdException w:name="Medium List 1 Accent 4" w:semiHidden="0" w:uiPriority="65" w:unhideWhenUsed="0"/>
+    <w:lsdException w:name="Medium List 2 Accent 4" w:semiHidden="0" w:uiPriority="66" w:unhideWhenUsed="0"/>
+    <w:lsdException w:name="Medium Grid 1 Accent 4" w:semiHidden="0" w:uiPriority="67" w:unhideWhenUsed="0"/>
+    <w:lsdException w:name="Medium Grid 2 Accent 4" w:semiHidden="0" w:uiPriority="68" w:unhideWhenUsed="0"/>
+    <w:lsdException w:name="Medium Grid 3 Accent 4" w:semiHidden="0" w:uiPriority="69" w:unhideWhenUsed="0"/>
+    <w:lsdException w:name="Dark List Accent 4" w:semiHidden="0" w:uiPriority="70" w:unhideWhenUsed="0"/>
+    <w:lsdException w:name="Colorful Shading Accent 4" w:semiHidden="0" w:uiPriority="71" w:unhideWhenUsed="0"/>
+    <w:lsdException w:name="Colorful List Accent 4" w:semiHidden="0" w:uiPriority="72" w:unhideWhenUsed="0"/>
+    <w:lsdException w:name="Colorful Grid Accent 4" w:semiHidden="0" w:uiPriority="73" w:unhideWhenUsed="0"/>
+    <w:lsdException w:name="Light Shading Accent 5" w:semiHidden="0" w:uiPriority="60" w:unhideWhenUsed="0"/>
+    <w:lsdException w:name="Light List Accent 5" w:semiHidden="0" w:uiPriority="61" w:unhideWhenUsed="0"/>
+    <w:lsdException w:name="Light Grid Accent 5" w:semiHidden="0" w:uiPriority="62" w:unhideWhenUsed="0"/>
+    <w:lsdException w:name="Medium Shading 1 Accent 5" w:semiHidden="0" w:uiPriority="63" w:unhideWhenUsed="0"/>
+    <w:lsdException w:name="Medium Shading 2 Accent 5" w:semiHidden="0" w:uiPriority="64" w:unhideWhenUsed="0"/>
+    <w:lsdException w:name="Medium List 1 Accent 5" w:semiHidden="0" w:uiPriority="65" w:unhideWhenUsed="0"/>
+    <w:lsdException w:name="Medium List 2 Accent 5" w:semiHidden="0" w:uiPriority="66" w:unhideWhenUsed="0"/>
+    <w:lsdException w:name="Medium Grid 1 Accent 5" w:semiHidden="0" w:uiPriority="67" w:unhideWhenUsed="0"/>
+    <w:lsdException w:name="Medium Grid 2 Accent 5" w:semiHidden="0" w:uiPriority="68" w:unhideWhenUsed="0"/>
+    <w:lsdException w:name="Medium Grid 3 Accent 5" w:semiHidden="0" w:uiPriority="69" w:unhideWhenUsed="0"/>
+    <w:lsdException w:name="Dark List Accent 5" w:semiHidden="0" w:uiPriority="70" w:unhideWhenUsed="0"/>
+    <w:lsdException w:name="Colorful Shading Accent 5" w:semiHidden="0" w:uiPriority="71" w:unhideWhenUsed="0"/>
+    <w:lsdException w:name="Colorful List Accent 5" w:semiHidden="0" w:uiPriority="72" w:unhideWhenUsed="0"/>
+    <w:lsdException w:name="Colorful Grid Accent 5" w:semiHidden="0" w:uiPriority="73" w:unhideWhenUsed="0"/>
+    <w:lsdException w:name="Light Shading Accent 6" w:semiHidden="0" w:uiPriority="60" w:unhideWhenUsed="0"/>
+    <w:lsdException w:name="Light List Accent 6" w:semiHidden="0" w:uiPriority="61" w:unhideWhenUsed="0"/>
+    <w:lsdException w:name="Light Grid Accent 6" w:semiHidden="0" w:uiPriority="62" w:unhideWhenUsed="0"/>
+    <w:lsdException w:name="Medium Shading 1 Accent 6" w:semiHidden="0" w:uiPriority="63" w:unhideWhenUsed="0"/>
+    <w:lsdException w:name="Medium Shading 2 Accent 6" w:semiHidden="0" w:uiPriority="64" w:unhideWhenUsed="0"/>
+    <w:lsdException w:name="Medium List 1 Accent 6" w:semiHidden="0" w:uiPriority="65" w:unhideWhenUsed="0"/>
+    <w:lsdException w:name="Medium List 2 Accent 6" w:semiHidden="0" w:uiPriority="66" w:unhideWhenUsed="0"/>
+    <w:lsdException w:name="Medium Grid 1 Accent 6" w:semiHidden="0" w:uiPriority="67" w:unhideWhenUsed="0"/>
+    <w:lsdException w:name="Medium Grid 2 Accent 6" w:semiHidden="0" w:uiPriority="68" w:unhideWhenUsed="0"/>
+    <w:lsdException w:name="Medium Grid 3 Accent 6" w:semiHidden="0" w:uiPriority="69" w:unhideWhenUsed="0"/>
+    <w:lsdException w:name="Dark List Accent 6" w:semiHidden="0" w:uiPriority="70" w:unhideWhenUsed="0"/>
+    <w:lsdException w:name="Colorful Shading Accent 6" w:semiHidden="0" w:uiPriority="71" w:unhideWhenUsed="0"/>
+    <w:lsdException w:name="Colorful List Accent 6" w:semiHidden="0" w:uiPriority="72" w:unhideWhenUsed="0"/>
+    <w:lsdException w:name="Colorful Grid Accent 6" w:semiHidden="0" w:uiPriority="73" w:unhideWhenUsed="0"/>
+    <w:lsdException w:name="Subtle Emphasis" w:semiHidden="0" w:uiPriority="19" w:unhideWhenUsed="0" w:qFormat="1"/>
+    <w:lsdException w:name="Intense Emphasis" w:semiHidden="0" w:uiPriority="21" w:unhideWhenUsed="0" w:qFormat="1"/>
+    <w:lsdException w:name="Subtle Reference" w:semiHidden="0" w:uiPriority="31" w:unhideWhenUsed="0" w:qFormat="1"/>
+    <w:lsdException w:name="Intense Reference" w:semiHidden="0" w:uiPriority="32" w:unhideWhenUsed="0" w:qFormat="1"/>
+    <w:lsdException w:name="Book Title" w:semiHidden="0" w:uiPriority="33" w:unhideWhenUsed="0" w:qFormat="1"/>
+    <w:lsdException w:name="Bibliography" w:uiPriority="37"/>
+    <w:lsdException w:name="TOC Heading" w:uiPriority="39" w:qFormat="1"/>
   </w:latentStyles>
   <w:style w:type="paragraph" w:default="1" w:styleId="Normal">
     <w:name w:val="Normal"/>
@@ -4872,6 +4603,568 @@
       <w:color w:val="808080"/>
     </w:rPr>
   </w:style>
+  <w:style w:type="character" w:styleId="CommentReference">
+    <w:name w:val="annotation reference"/>
+    <w:basedOn w:val="DefaultParagraphFont"/>
+    <w:uiPriority w:val="99"/>
+    <w:semiHidden/>
+    <w:unhideWhenUsed/>
+    <w:rsid w:val="00327BA5"/>
+    <w:rPr>
+      <w:sz w:val="18"/>
+      <w:szCs w:val="18"/>
+    </w:rPr>
+  </w:style>
+  <w:style w:type="paragraph" w:styleId="CommentText">
+    <w:name w:val="annotation text"/>
+    <w:basedOn w:val="Normal"/>
+    <w:link w:val="CommentTextChar"/>
+    <w:uiPriority w:val="99"/>
+    <w:semiHidden/>
+    <w:unhideWhenUsed/>
+    <w:rsid w:val="00327BA5"/>
+    <w:pPr>
+      <w:spacing w:line="240" w:lineRule="auto"/>
+    </w:pPr>
+    <w:rPr>
+      <w:sz w:val="24"/>
+      <w:szCs w:val="24"/>
+    </w:rPr>
+  </w:style>
+  <w:style w:type="character" w:customStyle="1" w:styleId="CommentTextChar">
+    <w:name w:val="Comment Text Char"/>
+    <w:basedOn w:val="DefaultParagraphFont"/>
+    <w:link w:val="CommentText"/>
+    <w:uiPriority w:val="99"/>
+    <w:semiHidden/>
+    <w:rsid w:val="00327BA5"/>
+    <w:rPr>
+      <w:sz w:val="24"/>
+      <w:szCs w:val="24"/>
+    </w:rPr>
+  </w:style>
+  <w:style w:type="paragraph" w:styleId="CommentSubject">
+    <w:name w:val="annotation subject"/>
+    <w:basedOn w:val="CommentText"/>
+    <w:next w:val="CommentText"/>
+    <w:link w:val="CommentSubjectChar"/>
+    <w:uiPriority w:val="99"/>
+    <w:semiHidden/>
+    <w:unhideWhenUsed/>
+    <w:rsid w:val="00327BA5"/>
+    <w:rPr>
+      <w:b/>
+      <w:bCs/>
+      <w:sz w:val="20"/>
+      <w:szCs w:val="20"/>
+    </w:rPr>
+  </w:style>
+  <w:style w:type="character" w:customStyle="1" w:styleId="CommentSubjectChar">
+    <w:name w:val="Comment Subject Char"/>
+    <w:basedOn w:val="CommentTextChar"/>
+    <w:link w:val="CommentSubject"/>
+    <w:uiPriority w:val="99"/>
+    <w:semiHidden/>
+    <w:rsid w:val="00327BA5"/>
+    <w:rPr>
+      <w:b/>
+      <w:bCs/>
+      <w:sz w:val="20"/>
+      <w:szCs w:val="20"/>
+    </w:rPr>
+  </w:style>
+  <w:style w:type="paragraph" w:styleId="BalloonText">
+    <w:name w:val="Balloon Text"/>
+    <w:basedOn w:val="Normal"/>
+    <w:link w:val="BalloonTextChar"/>
+    <w:uiPriority w:val="99"/>
+    <w:semiHidden/>
+    <w:unhideWhenUsed/>
+    <w:rsid w:val="00327BA5"/>
+    <w:pPr>
+      <w:spacing w:line="240" w:lineRule="auto"/>
+    </w:pPr>
+    <w:rPr>
+      <w:rFonts w:ascii="Lucida Grande" w:hAnsi="Lucida Grande" w:cs="Lucida Grande"/>
+      <w:sz w:val="18"/>
+      <w:szCs w:val="18"/>
+    </w:rPr>
+  </w:style>
+  <w:style w:type="character" w:customStyle="1" w:styleId="BalloonTextChar">
+    <w:name w:val="Balloon Text Char"/>
+    <w:basedOn w:val="DefaultParagraphFont"/>
+    <w:link w:val="BalloonText"/>
+    <w:uiPriority w:val="99"/>
+    <w:semiHidden/>
+    <w:rsid w:val="00327BA5"/>
+    <w:rPr>
+      <w:rFonts w:ascii="Lucida Grande" w:hAnsi="Lucida Grande" w:cs="Lucida Grande"/>
+      <w:sz w:val="18"/>
+      <w:szCs w:val="18"/>
+    </w:rPr>
+  </w:style>
+</w:styles>
+</file>
+
+<file path=word/stylesWithEffects.xml><?xml version="1.0" encoding="utf-8"?>
+<w:styles xmlns:wpc="http://schemas.microsoft.com/office/word/2010/wordprocessingCanvas" xmlns:mo="http://schemas.microsoft.com/office/mac/office/2008/main" xmlns:mc="http://schemas.openxmlformats.org/markup-compatibility/2006" xmlns:mv="urn:schemas-microsoft-com:mac:vml" xmlns:o="urn:schemas-microsoft-com:office:office" xmlns:r="http://schemas.openxmlformats.org/officeDocument/2006/relationships" xmlns:m="http://schemas.openxmlformats.org/officeDocument/2006/math" xmlns:v="urn:schemas-microsoft-com:vml" xmlns:wp14="http://schemas.microsoft.com/office/word/2010/wordprocessingDrawing" xmlns:wp="http://schemas.openxmlformats.org/drawingml/2006/wordprocessingDrawing" xmlns:w10="urn:schemas-microsoft-com:office:word" xmlns:w="http://schemas.openxmlformats.org/wordprocessingml/2006/main" xmlns:w14="http://schemas.microsoft.com/office/word/2010/wordml" xmlns:wpg="http://schemas.microsoft.com/office/word/2010/wordprocessingGroup" xmlns:wpi="http://schemas.microsoft.com/office/word/2010/wordprocessingInk" xmlns:wne="http://schemas.microsoft.com/office/word/2006/wordml" xmlns:wps="http://schemas.microsoft.com/office/word/2010/wordprocessingShape" mc:Ignorable="w14 wp14">
+  <w:docDefaults>
+    <w:rPrDefault>
+      <w:rPr>
+        <w:rFonts w:ascii="Arial" w:eastAsia="Arial" w:hAnsi="Arial" w:cs="Arial"/>
+        <w:color w:val="000000"/>
+        <w:sz w:val="22"/>
+        <w:szCs w:val="22"/>
+        <w:lang w:val="en-US" w:eastAsia="en-US" w:bidi="ar-SA"/>
+      </w:rPr>
+    </w:rPrDefault>
+    <w:pPrDefault>
+      <w:pPr>
+        <w:spacing w:line="276" w:lineRule="auto"/>
+      </w:pPr>
+    </w:pPrDefault>
+  </w:docDefaults>
+  <w:latentStyles w:defLockedState="0" w:defUIPriority="99" w:defSemiHidden="1" w:defUnhideWhenUsed="1" w:defQFormat="0" w:count="276">
+    <w:lsdException w:name="Normal" w:semiHidden="0" w:uiPriority="0" w:unhideWhenUsed="0" w:qFormat="1"/>
+    <w:lsdException w:name="heading 1" w:semiHidden="0" w:uiPriority="9" w:unhideWhenUsed="0" w:qFormat="1"/>
+    <w:lsdException w:name="heading 2" w:uiPriority="9" w:qFormat="1"/>
+    <w:lsdException w:name="heading 3" w:uiPriority="9" w:qFormat="1"/>
+    <w:lsdException w:name="heading 4" w:uiPriority="9" w:qFormat="1"/>
+    <w:lsdException w:name="heading 5" w:uiPriority="9" w:qFormat="1"/>
+    <w:lsdException w:name="heading 6" w:uiPriority="9" w:qFormat="1"/>
+    <w:lsdException w:name="heading 7" w:uiPriority="9" w:qFormat="1"/>
+    <w:lsdException w:name="heading 8" w:uiPriority="9" w:qFormat="1"/>
+    <w:lsdException w:name="heading 9" w:uiPriority="9" w:qFormat="1"/>
+    <w:lsdException w:name="toc 1" w:uiPriority="39"/>
+    <w:lsdException w:name="toc 2" w:uiPriority="39"/>
+    <w:lsdException w:name="toc 3" w:uiPriority="39"/>
+    <w:lsdException w:name="toc 4" w:uiPriority="39"/>
+    <w:lsdException w:name="toc 5" w:uiPriority="39"/>
+    <w:lsdException w:name="toc 6" w:uiPriority="39"/>
+    <w:lsdException w:name="toc 7" w:uiPriority="39"/>
+    <w:lsdException w:name="toc 8" w:uiPriority="39"/>
+    <w:lsdException w:name="toc 9" w:uiPriority="39"/>
+    <w:lsdException w:name="caption" w:uiPriority="35" w:qFormat="1"/>
+    <w:lsdException w:name="Title" w:semiHidden="0" w:uiPriority="10" w:unhideWhenUsed="0" w:qFormat="1"/>
+    <w:lsdException w:name="Default Paragraph Font" w:uiPriority="1"/>
+    <w:lsdException w:name="Subtitle" w:semiHidden="0" w:uiPriority="11" w:unhideWhenUsed="0" w:qFormat="1"/>
+    <w:lsdException w:name="Strong" w:semiHidden="0" w:uiPriority="22" w:unhideWhenUsed="0" w:qFormat="1"/>
+    <w:lsdException w:name="Emphasis" w:semiHidden="0" w:uiPriority="20" w:unhideWhenUsed="0" w:qFormat="1"/>
+    <w:lsdException w:name="Table Grid" w:semiHidden="0" w:uiPriority="39" w:unhideWhenUsed="0"/>
+    <w:lsdException w:name="Note Level 1" w:semiHidden="0" w:unhideWhenUsed="0"/>
+    <w:lsdException w:name="Note Level 2" w:semiHidden="0" w:unhideWhenUsed="0"/>
+    <w:lsdException w:name="Note Level 3" w:semiHidden="0" w:unhideWhenUsed="0"/>
+    <w:lsdException w:name="Note Level 4" w:semiHidden="0" w:unhideWhenUsed="0"/>
+    <w:lsdException w:name="Note Level 5" w:semiHidden="0" w:unhideWhenUsed="0"/>
+    <w:lsdException w:name="Note Level 6" w:semiHidden="0" w:unhideWhenUsed="0"/>
+    <w:lsdException w:name="Note Level 7" w:semiHidden="0" w:unhideWhenUsed="0"/>
+    <w:lsdException w:name="Note Level 8" w:semiHidden="0" w:unhideWhenUsed="0"/>
+    <w:lsdException w:name="Note Level 9" w:semiHidden="0" w:unhideWhenUsed="0"/>
+    <w:lsdException w:name="Placeholder Text" w:unhideWhenUsed="0"/>
+    <w:lsdException w:name="No Spacing" w:semiHidden="0" w:uiPriority="1" w:unhideWhenUsed="0" w:qFormat="1"/>
+    <w:lsdException w:name="Light Shading" w:semiHidden="0" w:uiPriority="60" w:unhideWhenUsed="0"/>
+    <w:lsdException w:name="Light List" w:semiHidden="0" w:uiPriority="61" w:unhideWhenUsed="0"/>
+    <w:lsdException w:name="Light Grid" w:semiHidden="0" w:uiPriority="62" w:unhideWhenUsed="0"/>
+    <w:lsdException w:name="Medium Shading 1" w:semiHidden="0" w:uiPriority="63" w:unhideWhenUsed="0"/>
+    <w:lsdException w:name="Medium Shading 2" w:semiHidden="0" w:uiPriority="64" w:unhideWhenUsed="0"/>
+    <w:lsdException w:name="Medium List 1" w:semiHidden="0" w:uiPriority="65" w:unhideWhenUsed="0"/>
+    <w:lsdException w:name="Medium List 2" w:semiHidden="0" w:uiPriority="66" w:unhideWhenUsed="0"/>
+    <w:lsdException w:name="Medium Grid 1" w:semiHidden="0" w:uiPriority="67" w:unhideWhenUsed="0"/>
+    <w:lsdException w:name="Medium Grid 2" w:semiHidden="0" w:uiPriority="68" w:unhideWhenUsed="0"/>
+    <w:lsdException w:name="Medium Grid 3" w:semiHidden="0" w:uiPriority="69" w:unhideWhenUsed="0"/>
+    <w:lsdException w:name="Dark List" w:semiHidden="0" w:uiPriority="70" w:unhideWhenUsed="0"/>
+    <w:lsdException w:name="Colorful Shading" w:semiHidden="0" w:uiPriority="71" w:unhideWhenUsed="0"/>
+    <w:lsdException w:name="Colorful List" w:semiHidden="0" w:uiPriority="72" w:unhideWhenUsed="0"/>
+    <w:lsdException w:name="Colorful Grid" w:semiHidden="0" w:uiPriority="73" w:unhideWhenUsed="0"/>
+    <w:lsdException w:name="Light Shading Accent 1" w:semiHidden="0" w:uiPriority="60" w:unhideWhenUsed="0"/>
+    <w:lsdException w:name="Light List Accent 1" w:semiHidden="0" w:uiPriority="61" w:unhideWhenUsed="0"/>
+    <w:lsdException w:name="Light Grid Accent 1" w:semiHidden="0" w:uiPriority="62" w:unhideWhenUsed="0"/>
+    <w:lsdException w:name="Medium Shading 1 Accent 1" w:semiHidden="0" w:uiPriority="63" w:unhideWhenUsed="0"/>
+    <w:lsdException w:name="Medium Shading 2 Accent 1" w:semiHidden="0" w:uiPriority="64" w:unhideWhenUsed="0"/>
+    <w:lsdException w:name="Medium List 1 Accent 1" w:semiHidden="0" w:uiPriority="65" w:unhideWhenUsed="0"/>
+    <w:lsdException w:name="Revision" w:unhideWhenUsed="0"/>
+    <w:lsdException w:name="List Paragraph" w:semiHidden="0" w:uiPriority="34" w:unhideWhenUsed="0" w:qFormat="1"/>
+    <w:lsdException w:name="Quote" w:semiHidden="0" w:uiPriority="29" w:unhideWhenUsed="0" w:qFormat="1"/>
+    <w:lsdException w:name="Intense Quote" w:semiHidden="0" w:uiPriority="30" w:unhideWhenUsed="0" w:qFormat="1"/>
+    <w:lsdException w:name="Medium List 2 Accent 1" w:semiHidden="0" w:uiPriority="66" w:unhideWhenUsed="0"/>
+    <w:lsdException w:name="Medium Grid 1 Accent 1" w:semiHidden="0" w:uiPriority="67" w:unhideWhenUsed="0"/>
+    <w:lsdException w:name="Medium Grid 2 Accent 1" w:semiHidden="0" w:uiPriority="68" w:unhideWhenUsed="0"/>
+    <w:lsdException w:name="Medium Grid 3 Accent 1" w:semiHidden="0" w:uiPriority="69" w:unhideWhenUsed="0"/>
+    <w:lsdException w:name="Dark List Accent 1" w:semiHidden="0" w:uiPriority="70" w:unhideWhenUsed="0"/>
+    <w:lsdException w:name="Colorful Shading Accent 1" w:semiHidden="0" w:uiPriority="71" w:unhideWhenUsed="0"/>
+    <w:lsdException w:name="Colorful List Accent 1" w:semiHidden="0" w:uiPriority="72" w:unhideWhenUsed="0"/>
+    <w:lsdException w:name="Colorful Grid Accent 1" w:semiHidden="0" w:uiPriority="73" w:unhideWhenUsed="0"/>
+    <w:lsdException w:name="Light Shading Accent 2" w:semiHidden="0" w:uiPriority="60" w:unhideWhenUsed="0"/>
+    <w:lsdException w:name="Light List Accent 2" w:semiHidden="0" w:uiPriority="61" w:unhideWhenUsed="0"/>
+    <w:lsdException w:name="Light Grid Accent 2" w:semiHidden="0" w:uiPriority="62" w:unhideWhenUsed="0"/>
+    <w:lsdException w:name="Medium Shading 1 Accent 2" w:semiHidden="0" w:uiPriority="63" w:unhideWhenUsed="0"/>
+    <w:lsdException w:name="Medium Shading 2 Accent 2" w:semiHidden="0" w:uiPriority="64" w:unhideWhenUsed="0"/>
+    <w:lsdException w:name="Medium List 1 Accent 2" w:semiHidden="0" w:uiPriority="65" w:unhideWhenUsed="0"/>
+    <w:lsdException w:name="Medium List 2 Accent 2" w:semiHidden="0" w:uiPriority="66" w:unhideWhenUsed="0"/>
+    <w:lsdException w:name="Medium Grid 1 Accent 2" w:semiHidden="0" w:uiPriority="67" w:unhideWhenUsed="0"/>
+    <w:lsdException w:name="Medium Grid 2 Accent 2" w:semiHidden="0" w:uiPriority="68" w:unhideWhenUsed="0"/>
+    <w:lsdException w:name="Medium Grid 3 Accent 2" w:semiHidden="0" w:uiPriority="69" w:unhideWhenUsed="0"/>
+    <w:lsdException w:name="Dark List Accent 2" w:semiHidden="0" w:uiPriority="70" w:unhideWhenUsed="0"/>
+    <w:lsdException w:name="Colorful Shading Accent 2" w:semiHidden="0" w:uiPriority="71" w:unhideWhenUsed="0"/>
+    <w:lsdException w:name="Colorful List Accent 2" w:semiHidden="0" w:uiPriority="72" w:unhideWhenUsed="0"/>
+    <w:lsdException w:name="Colorful Grid Accent 2" w:semiHidden="0" w:uiPriority="73" w:unhideWhenUsed="0"/>
+    <w:lsdException w:name="Light Shading Accent 3" w:semiHidden="0" w:uiPriority="60" w:unhideWhenUsed="0"/>
+    <w:lsdException w:name="Light List Accent 3" w:semiHidden="0" w:uiPriority="61" w:unhideWhenUsed="0"/>
+    <w:lsdException w:name="Light Grid Accent 3" w:semiHidden="0" w:uiPriority="62" w:unhideWhenUsed="0"/>
+    <w:lsdException w:name="Medium Shading 1 Accent 3" w:semiHidden="0" w:uiPriority="63" w:unhideWhenUsed="0"/>
+    <w:lsdException w:name="Medium Shading 2 Accent 3" w:semiHidden="0" w:uiPriority="64" w:unhideWhenUsed="0"/>
+    <w:lsdException w:name="Medium List 1 Accent 3" w:semiHidden="0" w:uiPriority="65" w:unhideWhenUsed="0"/>
+    <w:lsdException w:name="Medium List 2 Accent 3" w:semiHidden="0" w:uiPriority="66" w:unhideWhenUsed="0"/>
+    <w:lsdException w:name="Medium Grid 1 Accent 3" w:semiHidden="0" w:uiPriority="67" w:unhideWhenUsed="0"/>
+    <w:lsdException w:name="Medium Grid 2 Accent 3" w:semiHidden="0" w:uiPriority="68" w:unhideWhenUsed="0"/>
+    <w:lsdException w:name="Medium Grid 3 Accent 3" w:semiHidden="0" w:uiPriority="69" w:unhideWhenUsed="0"/>
+    <w:lsdException w:name="Dark List Accent 3" w:semiHidden="0" w:uiPriority="70" w:unhideWhenUsed="0"/>
+    <w:lsdException w:name="Colorful Shading Accent 3" w:semiHidden="0" w:uiPriority="71" w:unhideWhenUsed="0"/>
+    <w:lsdException w:name="Colorful List Accent 3" w:semiHidden="0" w:uiPriority="72" w:unhideWhenUsed="0"/>
+    <w:lsdException w:name="Colorful Grid Accent 3" w:semiHidden="0" w:uiPriority="73" w:unhideWhenUsed="0"/>
+    <w:lsdException w:name="Light Shading Accent 4" w:semiHidden="0" w:uiPriority="60" w:unhideWhenUsed="0"/>
+    <w:lsdException w:name="Light List Accent 4" w:semiHidden="0" w:uiPriority="61" w:unhideWhenUsed="0"/>
+    <w:lsdException w:name="Light Grid Accent 4" w:semiHidden="0" w:uiPriority="62" w:unhideWhenUsed="0"/>
+    <w:lsdException w:name="Medium Shading 1 Accent 4" w:semiHidden="0" w:uiPriority="63" w:unhideWhenUsed="0"/>
+    <w:lsdException w:name="Medium Shading 2 Accent 4" w:semiHidden="0" w:uiPriority="64" w:unhideWhenUsed="0"/>
+    <w:lsdException w:name="Medium List 1 Accent 4" w:semiHidden="0" w:uiPriority="65" w:unhideWhenUsed="0"/>
+    <w:lsdException w:name="Medium List 2 Accent 4" w:semiHidden="0" w:uiPriority="66" w:unhideWhenUsed="0"/>
+    <w:lsdException w:name="Medium Grid 1 Accent 4" w:semiHidden="0" w:uiPriority="67" w:unhideWhenUsed="0"/>
+    <w:lsdException w:name="Medium Grid 2 Accent 4" w:semiHidden="0" w:uiPriority="68" w:unhideWhenUsed="0"/>
+    <w:lsdException w:name="Medium Grid 3 Accent 4" w:semiHidden="0" w:uiPriority="69" w:unhideWhenUsed="0"/>
+    <w:lsdException w:name="Dark List Accent 4" w:semiHidden="0" w:uiPriority="70" w:unhideWhenUsed="0"/>
+    <w:lsdException w:name="Colorful Shading Accent 4" w:semiHidden="0" w:uiPriority="71" w:unhideWhenUsed="0"/>
+    <w:lsdException w:name="Colorful List Accent 4" w:semiHidden="0" w:uiPriority="72" w:unhideWhenUsed="0"/>
+    <w:lsdException w:name="Colorful Grid Accent 4" w:semiHidden="0" w:uiPriority="73" w:unhideWhenUsed="0"/>
+    <w:lsdException w:name="Light Shading Accent 5" w:semiHidden="0" w:uiPriority="60" w:unhideWhenUsed="0"/>
+    <w:lsdException w:name="Light List Accent 5" w:semiHidden="0" w:uiPriority="61" w:unhideWhenUsed="0"/>
+    <w:lsdException w:name="Light Grid Accent 5" w:semiHidden="0" w:uiPriority="62" w:unhideWhenUsed="0"/>
+    <w:lsdException w:name="Medium Shading 1 Accent 5" w:semiHidden="0" w:uiPriority="63" w:unhideWhenUsed="0"/>
+    <w:lsdException w:name="Medium Shading 2 Accent 5" w:semiHidden="0" w:uiPriority="64" w:unhideWhenUsed="0"/>
+    <w:lsdException w:name="Medium List 1 Accent 5" w:semiHidden="0" w:uiPriority="65" w:unhideWhenUsed="0"/>
+    <w:lsdException w:name="Medium List 2 Accent 5" w:semiHidden="0" w:uiPriority="66" w:unhideWhenUsed="0"/>
+    <w:lsdException w:name="Medium Grid 1 Accent 5" w:semiHidden="0" w:uiPriority="67" w:unhideWhenUsed="0"/>
+    <w:lsdException w:name="Medium Grid 2 Accent 5" w:semiHidden="0" w:uiPriority="68" w:unhideWhenUsed="0"/>
+    <w:lsdException w:name="Medium Grid 3 Accent 5" w:semiHidden="0" w:uiPriority="69" w:unhideWhenUsed="0"/>
+    <w:lsdException w:name="Dark List Accent 5" w:semiHidden="0" w:uiPriority="70" w:unhideWhenUsed="0"/>
+    <w:lsdException w:name="Colorful Shading Accent 5" w:semiHidden="0" w:uiPriority="71" w:unhideWhenUsed="0"/>
+    <w:lsdException w:name="Colorful List Accent 5" w:semiHidden="0" w:uiPriority="72" w:unhideWhenUsed="0"/>
+    <w:lsdException w:name="Colorful Grid Accent 5" w:semiHidden="0" w:uiPriority="73" w:unhideWhenUsed="0"/>
+    <w:lsdException w:name="Light Shading Accent 6" w:semiHidden="0" w:uiPriority="60" w:unhideWhenUsed="0"/>
+    <w:lsdException w:name="Light List Accent 6" w:semiHidden="0" w:uiPriority="61" w:unhideWhenUsed="0"/>
+    <w:lsdException w:name="Light Grid Accent 6" w:semiHidden="0" w:uiPriority="62" w:unhideWhenUsed="0"/>
+    <w:lsdException w:name="Medium Shading 1 Accent 6" w:semiHidden="0" w:uiPriority="63" w:unhideWhenUsed="0"/>
+    <w:lsdException w:name="Medium Shading 2 Accent 6" w:semiHidden="0" w:uiPriority="64" w:unhideWhenUsed="0"/>
+    <w:lsdException w:name="Medium List 1 Accent 6" w:semiHidden="0" w:uiPriority="65" w:unhideWhenUsed="0"/>
+    <w:lsdException w:name="Medium List 2 Accent 6" w:semiHidden="0" w:uiPriority="66" w:unhideWhenUsed="0"/>
+    <w:lsdException w:name="Medium Grid 1 Accent 6" w:semiHidden="0" w:uiPriority="67" w:unhideWhenUsed="0"/>
+    <w:lsdException w:name="Medium Grid 2 Accent 6" w:semiHidden="0" w:uiPriority="68" w:unhideWhenUsed="0"/>
+    <w:lsdException w:name="Medium Grid 3 Accent 6" w:semiHidden="0" w:uiPriority="69" w:unhideWhenUsed="0"/>
+    <w:lsdException w:name="Dark List Accent 6" w:semiHidden="0" w:uiPriority="70" w:unhideWhenUsed="0"/>
+    <w:lsdException w:name="Colorful Shading Accent 6" w:semiHidden="0" w:uiPriority="71" w:unhideWhenUsed="0"/>
+    <w:lsdException w:name="Colorful List Accent 6" w:semiHidden="0" w:uiPriority="72" w:unhideWhenUsed="0"/>
+    <w:lsdException w:name="Colorful Grid Accent 6" w:semiHidden="0" w:uiPriority="73" w:unhideWhenUsed="0"/>
+    <w:lsdException w:name="Subtle Emphasis" w:semiHidden="0" w:uiPriority="19" w:unhideWhenUsed="0" w:qFormat="1"/>
+    <w:lsdException w:name="Intense Emphasis" w:semiHidden="0" w:uiPriority="21" w:unhideWhenUsed="0" w:qFormat="1"/>
+    <w:lsdException w:name="Subtle Reference" w:semiHidden="0" w:uiPriority="31" w:unhideWhenUsed="0" w:qFormat="1"/>
+    <w:lsdException w:name="Intense Reference" w:semiHidden="0" w:uiPriority="32" w:unhideWhenUsed="0" w:qFormat="1"/>
+    <w:lsdException w:name="Book Title" w:semiHidden="0" w:uiPriority="33" w:unhideWhenUsed="0" w:qFormat="1"/>
+    <w:lsdException w:name="Bibliography" w:uiPriority="37"/>
+    <w:lsdException w:name="TOC Heading" w:uiPriority="39" w:qFormat="1"/>
+  </w:latentStyles>
+  <w:style w:type="paragraph" w:default="1" w:styleId="Normal">
+    <w:name w:val="Normal"/>
+  </w:style>
+  <w:style w:type="paragraph" w:styleId="Heading1">
+    <w:name w:val="heading 1"/>
+    <w:basedOn w:val="Normal"/>
+    <w:next w:val="Normal"/>
+    <w:pPr>
+      <w:keepNext/>
+      <w:keepLines/>
+      <w:spacing w:before="360" w:after="120"/>
+      <w:contextualSpacing/>
+      <w:outlineLvl w:val="0"/>
+    </w:pPr>
+    <w:rPr>
+      <w:rFonts w:ascii="Trebuchet MS" w:eastAsia="Trebuchet MS" w:hAnsi="Trebuchet MS" w:cs="Trebuchet MS"/>
+      <w:sz w:val="32"/>
+      <w:szCs w:val="32"/>
+    </w:rPr>
+  </w:style>
+  <w:style w:type="paragraph" w:styleId="Heading2">
+    <w:name w:val="heading 2"/>
+    <w:basedOn w:val="Normal"/>
+    <w:next w:val="Normal"/>
+    <w:pPr>
+      <w:keepNext/>
+      <w:keepLines/>
+      <w:spacing w:before="200"/>
+      <w:contextualSpacing/>
+      <w:outlineLvl w:val="1"/>
+    </w:pPr>
+    <w:rPr>
+      <w:rFonts w:ascii="Trebuchet MS" w:eastAsia="Trebuchet MS" w:hAnsi="Trebuchet MS" w:cs="Trebuchet MS"/>
+      <w:b/>
+      <w:sz w:val="26"/>
+      <w:szCs w:val="26"/>
+    </w:rPr>
+  </w:style>
+  <w:style w:type="paragraph" w:styleId="Heading3">
+    <w:name w:val="heading 3"/>
+    <w:basedOn w:val="Normal"/>
+    <w:next w:val="Normal"/>
+    <w:pPr>
+      <w:keepNext/>
+      <w:keepLines/>
+      <w:spacing w:before="160"/>
+      <w:contextualSpacing/>
+      <w:outlineLvl w:val="2"/>
+    </w:pPr>
+    <w:rPr>
+      <w:rFonts w:ascii="Trebuchet MS" w:eastAsia="Trebuchet MS" w:hAnsi="Trebuchet MS" w:cs="Trebuchet MS"/>
+      <w:b/>
+      <w:color w:val="666666"/>
+      <w:sz w:val="24"/>
+      <w:szCs w:val="24"/>
+    </w:rPr>
+  </w:style>
+  <w:style w:type="paragraph" w:styleId="Heading4">
+    <w:name w:val="heading 4"/>
+    <w:basedOn w:val="Normal"/>
+    <w:next w:val="Normal"/>
+    <w:pPr>
+      <w:keepNext/>
+      <w:keepLines/>
+      <w:spacing w:before="160"/>
+      <w:contextualSpacing/>
+      <w:outlineLvl w:val="3"/>
+    </w:pPr>
+    <w:rPr>
+      <w:rFonts w:ascii="Trebuchet MS" w:eastAsia="Trebuchet MS" w:hAnsi="Trebuchet MS" w:cs="Trebuchet MS"/>
+      <w:color w:val="666666"/>
+      <w:u w:val="single"/>
+    </w:rPr>
+  </w:style>
+  <w:style w:type="paragraph" w:styleId="Heading5">
+    <w:name w:val="heading 5"/>
+    <w:basedOn w:val="Normal"/>
+    <w:next w:val="Normal"/>
+    <w:pPr>
+      <w:keepNext/>
+      <w:keepLines/>
+      <w:spacing w:before="160"/>
+      <w:contextualSpacing/>
+      <w:outlineLvl w:val="4"/>
+    </w:pPr>
+    <w:rPr>
+      <w:rFonts w:ascii="Trebuchet MS" w:eastAsia="Trebuchet MS" w:hAnsi="Trebuchet MS" w:cs="Trebuchet MS"/>
+      <w:color w:val="666666"/>
+    </w:rPr>
+  </w:style>
+  <w:style w:type="paragraph" w:styleId="Heading6">
+    <w:name w:val="heading 6"/>
+    <w:basedOn w:val="Normal"/>
+    <w:next w:val="Normal"/>
+    <w:pPr>
+      <w:keepNext/>
+      <w:keepLines/>
+      <w:spacing w:before="160"/>
+      <w:contextualSpacing/>
+      <w:outlineLvl w:val="5"/>
+    </w:pPr>
+    <w:rPr>
+      <w:rFonts w:ascii="Trebuchet MS" w:eastAsia="Trebuchet MS" w:hAnsi="Trebuchet MS" w:cs="Trebuchet MS"/>
+      <w:i/>
+      <w:color w:val="666666"/>
+    </w:rPr>
+  </w:style>
+  <w:style w:type="character" w:default="1" w:styleId="DefaultParagraphFont">
+    <w:name w:val="Default Paragraph Font"/>
+    <w:uiPriority w:val="1"/>
+    <w:semiHidden/>
+    <w:unhideWhenUsed/>
+  </w:style>
+  <w:style w:type="table" w:default="1" w:styleId="TableNormal">
+    <w:name w:val="Normal Table"/>
+    <w:uiPriority w:val="99"/>
+    <w:semiHidden/>
+    <w:unhideWhenUsed/>
+    <w:tblPr>
+      <w:tblInd w:w="0" w:type="dxa"/>
+      <w:tblCellMar>
+        <w:top w:w="0" w:type="dxa"/>
+        <w:left w:w="108" w:type="dxa"/>
+        <w:bottom w:w="0" w:type="dxa"/>
+        <w:right w:w="108" w:type="dxa"/>
+      </w:tblCellMar>
+    </w:tblPr>
+  </w:style>
+  <w:style w:type="numbering" w:default="1" w:styleId="NoList">
+    <w:name w:val="No List"/>
+    <w:uiPriority w:val="99"/>
+    <w:semiHidden/>
+    <w:unhideWhenUsed/>
+  </w:style>
+  <w:style w:type="paragraph" w:styleId="Title">
+    <w:name w:val="Title"/>
+    <w:basedOn w:val="Normal"/>
+    <w:next w:val="Normal"/>
+    <w:pPr>
+      <w:keepNext/>
+      <w:keepLines/>
+      <w:contextualSpacing/>
+    </w:pPr>
+    <w:rPr>
+      <w:rFonts w:ascii="Trebuchet MS" w:eastAsia="Trebuchet MS" w:hAnsi="Trebuchet MS" w:cs="Trebuchet MS"/>
+      <w:sz w:val="42"/>
+      <w:szCs w:val="42"/>
+    </w:rPr>
+  </w:style>
+  <w:style w:type="paragraph" w:styleId="Subtitle">
+    <w:name w:val="Subtitle"/>
+    <w:basedOn w:val="Normal"/>
+    <w:next w:val="Normal"/>
+    <w:pPr>
+      <w:keepNext/>
+      <w:keepLines/>
+      <w:spacing w:after="200"/>
+      <w:contextualSpacing/>
+    </w:pPr>
+    <w:rPr>
+      <w:rFonts w:ascii="Trebuchet MS" w:eastAsia="Trebuchet MS" w:hAnsi="Trebuchet MS" w:cs="Trebuchet MS"/>
+      <w:i/>
+      <w:color w:val="666666"/>
+      <w:sz w:val="26"/>
+      <w:szCs w:val="26"/>
+    </w:rPr>
+  </w:style>
+  <w:style w:type="paragraph" w:styleId="ListParagraph">
+    <w:name w:val="List Paragraph"/>
+    <w:basedOn w:val="Normal"/>
+    <w:uiPriority w:val="34"/>
+    <w:qFormat/>
+    <w:rsid w:val="00412144"/>
+    <w:pPr>
+      <w:ind w:left="720"/>
+      <w:contextualSpacing/>
+    </w:pPr>
+  </w:style>
+  <w:style w:type="character" w:customStyle="1" w:styleId="apple-converted-space">
+    <w:name w:val="apple-converted-space"/>
+    <w:basedOn w:val="DefaultParagraphFont"/>
+    <w:rsid w:val="009126CE"/>
+  </w:style>
+  <w:style w:type="character" w:styleId="PlaceholderText">
+    <w:name w:val="Placeholder Text"/>
+    <w:basedOn w:val="DefaultParagraphFont"/>
+    <w:uiPriority w:val="99"/>
+    <w:semiHidden/>
+    <w:rsid w:val="009126CE"/>
+    <w:rPr>
+      <w:color w:val="808080"/>
+    </w:rPr>
+  </w:style>
+  <w:style w:type="character" w:styleId="CommentReference">
+    <w:name w:val="annotation reference"/>
+    <w:basedOn w:val="DefaultParagraphFont"/>
+    <w:uiPriority w:val="99"/>
+    <w:semiHidden/>
+    <w:unhideWhenUsed/>
+    <w:rsid w:val="00327BA5"/>
+    <w:rPr>
+      <w:sz w:val="18"/>
+      <w:szCs w:val="18"/>
+    </w:rPr>
+  </w:style>
+  <w:style w:type="paragraph" w:styleId="CommentText">
+    <w:name w:val="annotation text"/>
+    <w:basedOn w:val="Normal"/>
+    <w:link w:val="CommentTextChar"/>
+    <w:uiPriority w:val="99"/>
+    <w:semiHidden/>
+    <w:unhideWhenUsed/>
+    <w:rsid w:val="00327BA5"/>
+    <w:pPr>
+      <w:spacing w:line="240" w:lineRule="auto"/>
+    </w:pPr>
+    <w:rPr>
+      <w:sz w:val="24"/>
+      <w:szCs w:val="24"/>
+    </w:rPr>
+  </w:style>
+  <w:style w:type="character" w:customStyle="1" w:styleId="CommentTextChar">
+    <w:name w:val="Comment Text Char"/>
+    <w:basedOn w:val="DefaultParagraphFont"/>
+    <w:link w:val="CommentText"/>
+    <w:uiPriority w:val="99"/>
+    <w:semiHidden/>
+    <w:rsid w:val="00327BA5"/>
+    <w:rPr>
+      <w:sz w:val="24"/>
+      <w:szCs w:val="24"/>
+    </w:rPr>
+  </w:style>
+  <w:style w:type="paragraph" w:styleId="CommentSubject">
+    <w:name w:val="annotation subject"/>
+    <w:basedOn w:val="CommentText"/>
+    <w:next w:val="CommentText"/>
+    <w:link w:val="CommentSubjectChar"/>
+    <w:uiPriority w:val="99"/>
+    <w:semiHidden/>
+    <w:unhideWhenUsed/>
+    <w:rsid w:val="00327BA5"/>
+    <w:rPr>
+      <w:b/>
+      <w:bCs/>
+      <w:sz w:val="20"/>
+      <w:szCs w:val="20"/>
+    </w:rPr>
+  </w:style>
+  <w:style w:type="character" w:customStyle="1" w:styleId="CommentSubjectChar">
+    <w:name w:val="Comment Subject Char"/>
+    <w:basedOn w:val="CommentTextChar"/>
+    <w:link w:val="CommentSubject"/>
+    <w:uiPriority w:val="99"/>
+    <w:semiHidden/>
+    <w:rsid w:val="00327BA5"/>
+    <w:rPr>
+      <w:b/>
+      <w:bCs/>
+      <w:sz w:val="20"/>
+      <w:szCs w:val="20"/>
+    </w:rPr>
+  </w:style>
+  <w:style w:type="paragraph" w:styleId="BalloonText">
+    <w:name w:val="Balloon Text"/>
+    <w:basedOn w:val="Normal"/>
+    <w:link w:val="BalloonTextChar"/>
+    <w:uiPriority w:val="99"/>
+    <w:semiHidden/>
+    <w:unhideWhenUsed/>
+    <w:rsid w:val="00327BA5"/>
+    <w:pPr>
+      <w:spacing w:line="240" w:lineRule="auto"/>
+    </w:pPr>
+    <w:rPr>
+      <w:rFonts w:ascii="Lucida Grande" w:hAnsi="Lucida Grande" w:cs="Lucida Grande"/>
+      <w:sz w:val="18"/>
+      <w:szCs w:val="18"/>
+    </w:rPr>
+  </w:style>
+  <w:style w:type="character" w:customStyle="1" w:styleId="BalloonTextChar">
+    <w:name w:val="Balloon Text Char"/>
+    <w:basedOn w:val="DefaultParagraphFont"/>
+    <w:link w:val="BalloonText"/>
+    <w:uiPriority w:val="99"/>
+    <w:semiHidden/>
+    <w:rsid w:val="00327BA5"/>
+    <w:rPr>
+      <w:rFonts w:ascii="Lucida Grande" w:hAnsi="Lucida Grande" w:cs="Lucida Grande"/>
+      <w:sz w:val="18"/>
+      <w:szCs w:val="18"/>
+    </w:rPr>
+  </w:style>
 </w:styles>
 </file>
 
@@ -4918,7 +5211,7 @@
     </a:clrScheme>
     <a:fontScheme name="Office">
       <a:majorFont>
-        <a:latin typeface="Calibri Light" panose="020F0302020204030204"/>
+        <a:latin typeface="Calibri Light"/>
         <a:ea typeface=""/>
         <a:cs typeface=""/>
         <a:font script="Jpan" typeface="Yu Gothic Light"/>
@@ -4953,7 +5246,7 @@
         <a:font script="Geor" typeface="Sylfaen"/>
       </a:majorFont>
       <a:minorFont>
-        <a:latin typeface="Calibri" panose="020F0502020204030204"/>
+        <a:latin typeface="Calibri"/>
         <a:ea typeface=""/>
         <a:cs typeface=""/>
         <a:font script="Jpan" typeface="Yu Mincho"/>
@@ -5130,7 +5423,7 @@
   <a:extraClrSchemeLst/>
   <a:extLst>
     <a:ext uri="{05A4C25C-085E-4340-85A3-A5531E510DB2}">
-      <thm15:themeFamily xmlns:thm15="http://schemas.microsoft.com/office/thememl/2012/main" name="Office Theme" id="{62F939B6-93AF-4DB8-9C6B-D6C7DFDC589F}" vid="{4A3C46E8-61CC-4603-A589-7422A47A8E4A}"/>
+      <thm15:themeFamily xmlns:thm15="http://schemas.microsoft.com/office/thememl/2012/main" xmlns="" name="Office Theme" id="{62F939B6-93AF-4DB8-9C6B-D6C7DFDC589F}" vid="{4A3C46E8-61CC-4603-A589-7422A47A8E4A}"/>
     </a:ext>
   </a:extLst>
 </a:theme>

</xml_diff>